<commit_message>
adjust the paragraph style
</commit_message>
<xml_diff>
--- a/doc/Maraton Classes Design.docx
+++ b/doc/Maraton Classes Design.docx
@@ -1453,8 +1453,6 @@
               <w:fldChar w:fldCharType="end"/>
             </w:r>
           </w:hyperlink>
-          <w:bookmarkStart w:id="0" w:name="_GoBack"/>
-          <w:bookmarkEnd w:id="0"/>
         </w:p>
         <w:p>
           <w:pPr>
@@ -6692,7 +6690,7 @@
           <w:rFonts w:ascii="微软雅黑" w:eastAsia="微软雅黑" w:hAnsi="微软雅黑"/>
         </w:rPr>
       </w:pPr>
-      <w:bookmarkStart w:id="1" w:name="_Toc433977372"/>
+      <w:bookmarkStart w:id="0" w:name="_Toc433977372"/>
       <w:r>
         <w:rPr>
           <w:rFonts w:ascii="微软雅黑" w:eastAsia="微软雅黑" w:hAnsi="微软雅黑"/>
@@ -6724,7 +6722,7 @@
         </w:rPr>
         <w:t>rary</w:t>
       </w:r>
-      <w:bookmarkEnd w:id="1"/>
+      <w:bookmarkEnd w:id="0"/>
     </w:p>
     <w:p>
       <w:pPr>
@@ -6744,7 +6742,7 @@
           <w:rFonts w:ascii="微软雅黑" w:eastAsia="微软雅黑" w:hAnsi="微软雅黑"/>
         </w:rPr>
       </w:pPr>
-      <w:bookmarkStart w:id="2" w:name="_Toc433977373"/>
+      <w:bookmarkStart w:id="1" w:name="_Toc433977373"/>
       <w:proofErr w:type="spellStart"/>
       <w:r>
         <w:rPr>
@@ -6752,7 +6750,7 @@
         </w:rPr>
         <w:t>Libuv</w:t>
       </w:r>
-      <w:bookmarkEnd w:id="2"/>
+      <w:bookmarkEnd w:id="1"/>
       <w:proofErr w:type="spellEnd"/>
     </w:p>
     <w:p>
@@ -6779,14 +6777,14 @@
           <w:rFonts w:ascii="微软雅黑" w:eastAsia="微软雅黑" w:hAnsi="微软雅黑"/>
         </w:rPr>
       </w:pPr>
-      <w:bookmarkStart w:id="3" w:name="_Toc433977374"/>
+      <w:bookmarkStart w:id="2" w:name="_Toc433977374"/>
       <w:r>
         <w:rPr>
           <w:rFonts w:ascii="微软雅黑" w:eastAsia="微软雅黑" w:hAnsi="微软雅黑" w:hint="eastAsia"/>
         </w:rPr>
         <w:t>Description</w:t>
       </w:r>
-      <w:bookmarkEnd w:id="3"/>
+      <w:bookmarkEnd w:id="2"/>
     </w:p>
     <w:p>
       <w:pPr>
@@ -6820,14 +6818,14 @@
           <w:rFonts w:ascii="微软雅黑" w:eastAsia="微软雅黑" w:hAnsi="微软雅黑"/>
         </w:rPr>
       </w:pPr>
-      <w:bookmarkStart w:id="4" w:name="_Toc433977375"/>
+      <w:bookmarkStart w:id="3" w:name="_Toc433977375"/>
       <w:r>
         <w:rPr>
           <w:rFonts w:ascii="微软雅黑" w:eastAsia="微软雅黑" w:hAnsi="微软雅黑" w:hint="eastAsia"/>
         </w:rPr>
         <w:t>Usage</w:t>
       </w:r>
-      <w:bookmarkEnd w:id="4"/>
+      <w:bookmarkEnd w:id="3"/>
     </w:p>
     <w:p>
       <w:pPr>
@@ -6847,7 +6845,7 @@
           <w:rFonts w:ascii="微软雅黑" w:eastAsia="微软雅黑" w:hAnsi="微软雅黑"/>
         </w:rPr>
       </w:pPr>
-      <w:bookmarkStart w:id="5" w:name="_Toc433977376"/>
+      <w:bookmarkStart w:id="4" w:name="_Toc433977376"/>
       <w:r>
         <w:rPr>
           <w:rFonts w:ascii="微软雅黑" w:eastAsia="微软雅黑" w:hAnsi="微软雅黑" w:hint="eastAsia"/>
@@ -6860,7 +6858,7 @@
         </w:rPr>
         <w:t>PI</w:t>
       </w:r>
-      <w:bookmarkEnd w:id="5"/>
+      <w:bookmarkEnd w:id="4"/>
     </w:p>
     <w:p>
       <w:pPr>
@@ -7101,7 +7099,6 @@
         <w:rPr>
           <w:rFonts w:ascii="微软雅黑" w:eastAsia="微软雅黑" w:hAnsi="微软雅黑" w:hint="eastAsia"/>
         </w:rPr>
-        <w:lastRenderedPageBreak/>
         <w:t>uv_tcp_</w:t>
       </w:r>
       <w:proofErr w:type="gramStart"/>
@@ -7217,6 +7214,7 @@
         <w:rPr>
           <w:rFonts w:ascii="微软雅黑" w:eastAsia="微软雅黑" w:hAnsi="微软雅黑" w:hint="eastAsia"/>
         </w:rPr>
+        <w:lastRenderedPageBreak/>
         <w:t>uv_tcp_</w:t>
       </w:r>
       <w:proofErr w:type="gramStart"/>
@@ -7342,7 +7340,7 @@
           <w:rFonts w:ascii="微软雅黑" w:eastAsia="微软雅黑" w:hAnsi="微软雅黑"/>
         </w:rPr>
       </w:pPr>
-      <w:bookmarkStart w:id="6" w:name="_Toc433977377"/>
+      <w:bookmarkStart w:id="5" w:name="_Toc433977377"/>
       <w:proofErr w:type="spellStart"/>
       <w:r>
         <w:rPr>
@@ -7350,7 +7348,7 @@
         </w:rPr>
         <w:t>Json</w:t>
       </w:r>
-      <w:bookmarkEnd w:id="6"/>
+      <w:bookmarkEnd w:id="5"/>
       <w:proofErr w:type="spellEnd"/>
     </w:p>
     <w:p>
@@ -7391,7 +7389,7 @@
           <w:rFonts w:ascii="微软雅黑" w:eastAsia="微软雅黑" w:hAnsi="微软雅黑"/>
         </w:rPr>
       </w:pPr>
-      <w:bookmarkStart w:id="7" w:name="_Toc433977378"/>
+      <w:bookmarkStart w:id="6" w:name="_Toc433977378"/>
       <w:r>
         <w:rPr>
           <w:rFonts w:ascii="微软雅黑" w:eastAsia="微软雅黑" w:hAnsi="微软雅黑"/>
@@ -7404,7 +7402,7 @@
         </w:rPr>
         <w:t xml:space="preserve"> Diagram</w:t>
       </w:r>
-      <w:bookmarkEnd w:id="7"/>
+      <w:bookmarkEnd w:id="6"/>
     </w:p>
     <w:p>
       <w:pPr>
@@ -7434,10 +7432,10 @@
           <w:szCs w:val="32"/>
         </w:rPr>
       </w:pPr>
-      <w:bookmarkStart w:id="8" w:name="_Toc433977302"/>
-      <w:bookmarkStart w:id="9" w:name="_Toc433977379"/>
+      <w:bookmarkStart w:id="7" w:name="_Toc433977302"/>
+      <w:bookmarkStart w:id="8" w:name="_Toc433977379"/>
+      <w:bookmarkEnd w:id="7"/>
       <w:bookmarkEnd w:id="8"/>
-      <w:bookmarkEnd w:id="9"/>
     </w:p>
     <w:p>
       <w:pPr>
@@ -7460,10 +7458,10 @@
           <w:szCs w:val="32"/>
         </w:rPr>
       </w:pPr>
-      <w:bookmarkStart w:id="10" w:name="_Toc433977303"/>
-      <w:bookmarkStart w:id="11" w:name="_Toc433977380"/>
+      <w:bookmarkStart w:id="9" w:name="_Toc433977303"/>
+      <w:bookmarkStart w:id="10" w:name="_Toc433977380"/>
+      <w:bookmarkEnd w:id="9"/>
       <w:bookmarkEnd w:id="10"/>
-      <w:bookmarkEnd w:id="11"/>
     </w:p>
     <w:p>
       <w:pPr>
@@ -7476,7 +7474,7 @@
           <w:rFonts w:ascii="微软雅黑" w:eastAsia="微软雅黑" w:hAnsi="微软雅黑"/>
         </w:rPr>
       </w:pPr>
-      <w:bookmarkStart w:id="12" w:name="_Toc433977381"/>
+      <w:bookmarkStart w:id="11" w:name="_Toc433977381"/>
       <w:r>
         <w:rPr>
           <w:rFonts w:ascii="微软雅黑" w:eastAsia="微软雅黑" w:hAnsi="微软雅黑" w:hint="eastAsia"/>
@@ -7495,13 +7493,14 @@
         </w:rPr>
         <w:t>elation</w:t>
       </w:r>
-      <w:bookmarkEnd w:id="12"/>
-    </w:p>
-    <w:p>
-      <w:pPr>
-        <w:jc w:val="center"/>
-        <w:rPr>
-          <w:rFonts w:ascii="微软雅黑" w:eastAsia="微软雅黑" w:hAnsi="微软雅黑"/>
+      <w:bookmarkEnd w:id="11"/>
+    </w:p>
+    <w:p>
+      <w:pPr>
+        <w:spacing w:line="240" w:lineRule="auto"/>
+        <w:rPr>
+          <w:rFonts w:ascii="微软雅黑" w:eastAsia="微软雅黑" w:hAnsi="微软雅黑"/>
+          <w:noProof/>
         </w:rPr>
       </w:pPr>
       <w:r>
@@ -7565,7 +7564,7 @@
           <w:rFonts w:ascii="微软雅黑" w:eastAsia="微软雅黑" w:hAnsi="微软雅黑"/>
         </w:rPr>
       </w:pPr>
-      <w:bookmarkStart w:id="13" w:name="_Toc433977382"/>
+      <w:bookmarkStart w:id="12" w:name="_Toc433977382"/>
       <w:r>
         <w:rPr>
           <w:rFonts w:ascii="微软雅黑" w:eastAsia="微软雅黑" w:hAnsi="微软雅黑" w:hint="eastAsia"/>
@@ -7596,7 +7595,7 @@
         </w:rPr>
         <w:t>iagram</w:t>
       </w:r>
-      <w:bookmarkEnd w:id="13"/>
+      <w:bookmarkEnd w:id="12"/>
     </w:p>
     <w:p>
       <w:pPr>
@@ -7616,19 +7615,22 @@
           <w:rFonts w:ascii="微软雅黑" w:eastAsia="微软雅黑" w:hAnsi="微软雅黑"/>
         </w:rPr>
       </w:pPr>
-      <w:bookmarkStart w:id="14" w:name="_Toc433977383"/>
-      <w:r>
-        <w:rPr>
-          <w:rFonts w:ascii="微软雅黑" w:eastAsia="微软雅黑" w:hAnsi="微软雅黑" w:hint="eastAsia"/>
-        </w:rPr>
+      <w:bookmarkStart w:id="13" w:name="_Toc433977383"/>
+      <w:r>
+        <w:rPr>
+          <w:rFonts w:ascii="微软雅黑" w:eastAsia="微软雅黑" w:hAnsi="微软雅黑" w:hint="eastAsia"/>
+        </w:rPr>
+        <w:lastRenderedPageBreak/>
         <w:t>Connection Flow</w:t>
       </w:r>
-      <w:bookmarkEnd w:id="14"/>
-    </w:p>
-    <w:p>
-      <w:pPr>
-        <w:rPr>
-          <w:rFonts w:ascii="微软雅黑" w:eastAsia="微软雅黑" w:hAnsi="微软雅黑"/>
+      <w:bookmarkEnd w:id="13"/>
+    </w:p>
+    <w:p>
+      <w:pPr>
+        <w:spacing w:line="240" w:lineRule="auto"/>
+        <w:rPr>
+          <w:rFonts w:ascii="微软雅黑" w:eastAsia="微软雅黑" w:hAnsi="微软雅黑"/>
+          <w:noProof/>
         </w:rPr>
       </w:pPr>
       <w:r>
@@ -7684,12 +7686,11 @@
           <w:rFonts w:ascii="微软雅黑" w:eastAsia="微软雅黑" w:hAnsi="微软雅黑"/>
         </w:rPr>
       </w:pPr>
-      <w:bookmarkStart w:id="15" w:name="_Toc433977384"/>
-      <w:r>
-        <w:rPr>
-          <w:rFonts w:ascii="微软雅黑" w:eastAsia="微软雅黑" w:hAnsi="微软雅黑"/>
-        </w:rPr>
-        <w:lastRenderedPageBreak/>
+      <w:bookmarkStart w:id="14" w:name="_Toc433977384"/>
+      <w:r>
+        <w:rPr>
+          <w:rFonts w:ascii="微软雅黑" w:eastAsia="微软雅黑" w:hAnsi="微软雅黑"/>
+        </w:rPr>
         <w:t>Session</w:t>
       </w:r>
       <w:r>
@@ -7710,12 +7711,14 @@
         </w:rPr>
         <w:t xml:space="preserve"> Flow</w:t>
       </w:r>
-      <w:bookmarkEnd w:id="15"/>
-    </w:p>
-    <w:p>
-      <w:pPr>
-        <w:rPr>
-          <w:rFonts w:ascii="微软雅黑" w:eastAsia="微软雅黑" w:hAnsi="微软雅黑"/>
+      <w:bookmarkEnd w:id="14"/>
+    </w:p>
+    <w:p>
+      <w:pPr>
+        <w:spacing w:line="240" w:lineRule="auto"/>
+        <w:rPr>
+          <w:rFonts w:ascii="微软雅黑" w:eastAsia="微软雅黑" w:hAnsi="微软雅黑"/>
+          <w:noProof/>
         </w:rPr>
       </w:pPr>
       <w:r>
@@ -7771,7 +7774,7 @@
           <w:rFonts w:ascii="微软雅黑" w:eastAsia="微软雅黑" w:hAnsi="微软雅黑"/>
         </w:rPr>
       </w:pPr>
-      <w:bookmarkStart w:id="16" w:name="_Toc433977385"/>
+      <w:bookmarkStart w:id="15" w:name="_Toc433977385"/>
       <w:r>
         <w:rPr>
           <w:rFonts w:ascii="微软雅黑" w:eastAsia="微软雅黑" w:hAnsi="微软雅黑"/>
@@ -7784,12 +7787,14 @@
         </w:rPr>
         <w:t xml:space="preserve"> Data Flow</w:t>
       </w:r>
-      <w:bookmarkEnd w:id="16"/>
-    </w:p>
-    <w:p>
-      <w:pPr>
-        <w:rPr>
-          <w:rFonts w:ascii="微软雅黑" w:eastAsia="微软雅黑" w:hAnsi="微软雅黑"/>
+      <w:bookmarkEnd w:id="15"/>
+    </w:p>
+    <w:p>
+      <w:pPr>
+        <w:spacing w:line="240" w:lineRule="auto"/>
+        <w:rPr>
+          <w:rFonts w:ascii="微软雅黑" w:eastAsia="微软雅黑" w:hAnsi="微软雅黑"/>
+          <w:noProof/>
         </w:rPr>
       </w:pPr>
       <w:r>
@@ -7845,19 +7850,22 @@
           <w:rFonts w:ascii="微软雅黑" w:eastAsia="微软雅黑" w:hAnsi="微软雅黑"/>
         </w:rPr>
       </w:pPr>
-      <w:bookmarkStart w:id="17" w:name="_Toc433977386"/>
-      <w:r>
-        <w:rPr>
-          <w:rFonts w:ascii="微软雅黑" w:eastAsia="微软雅黑" w:hAnsi="微软雅黑" w:hint="eastAsia"/>
-        </w:rPr>
+      <w:bookmarkStart w:id="16" w:name="_Toc433977386"/>
+      <w:r>
+        <w:rPr>
+          <w:rFonts w:ascii="微软雅黑" w:eastAsia="微软雅黑" w:hAnsi="微软雅黑" w:hint="eastAsia"/>
+        </w:rPr>
+        <w:lastRenderedPageBreak/>
         <w:t>HTTP Session Data Flow</w:t>
       </w:r>
-      <w:bookmarkEnd w:id="17"/>
-    </w:p>
-    <w:p>
-      <w:pPr>
-        <w:rPr>
-          <w:rFonts w:ascii="微软雅黑" w:eastAsia="微软雅黑" w:hAnsi="微软雅黑"/>
+      <w:bookmarkEnd w:id="16"/>
+    </w:p>
+    <w:p>
+      <w:pPr>
+        <w:spacing w:line="240" w:lineRule="auto"/>
+        <w:rPr>
+          <w:rFonts w:ascii="微软雅黑" w:eastAsia="微软雅黑" w:hAnsi="微软雅黑"/>
+          <w:noProof/>
         </w:rPr>
       </w:pPr>
       <w:r>
@@ -7913,7 +7921,7 @@
           <w:rFonts w:ascii="微软雅黑" w:eastAsia="微软雅黑" w:hAnsi="微软雅黑"/>
         </w:rPr>
       </w:pPr>
-      <w:bookmarkStart w:id="18" w:name="_Toc433977387"/>
+      <w:bookmarkStart w:id="17" w:name="_Toc433977387"/>
       <w:r>
         <w:rPr>
           <w:rFonts w:ascii="微软雅黑" w:eastAsia="微软雅黑" w:hAnsi="微软雅黑" w:hint="eastAsia"/>
@@ -7926,7 +7934,7 @@
         </w:rPr>
         <w:t>Layout</w:t>
       </w:r>
-      <w:bookmarkEnd w:id="18"/>
+      <w:bookmarkEnd w:id="17"/>
     </w:p>
     <w:p>
       <w:pPr>
@@ -7946,15 +7954,14 @@
           <w:rFonts w:ascii="微软雅黑" w:eastAsia="微软雅黑" w:hAnsi="微软雅黑"/>
         </w:rPr>
       </w:pPr>
-      <w:bookmarkStart w:id="19" w:name="_Toc433977388"/>
-      <w:r>
-        <w:rPr>
-          <w:rFonts w:ascii="微软雅黑" w:eastAsia="微软雅黑" w:hAnsi="微软雅黑" w:hint="eastAsia"/>
-        </w:rPr>
-        <w:lastRenderedPageBreak/>
+      <w:bookmarkStart w:id="18" w:name="_Toc433977388"/>
+      <w:r>
+        <w:rPr>
+          <w:rFonts w:ascii="微软雅黑" w:eastAsia="微软雅黑" w:hAnsi="微软雅黑" w:hint="eastAsia"/>
+        </w:rPr>
         <w:t>Singleton&lt;T&gt;</w:t>
       </w:r>
-      <w:bookmarkEnd w:id="19"/>
+      <w:bookmarkEnd w:id="18"/>
     </w:p>
     <w:p>
       <w:pPr>
@@ -8011,7 +8018,7 @@
           <w:rFonts w:ascii="微软雅黑" w:eastAsia="微软雅黑" w:hAnsi="微软雅黑"/>
         </w:rPr>
       </w:pPr>
-      <w:bookmarkStart w:id="20" w:name="_Toc433977389"/>
+      <w:bookmarkStart w:id="19" w:name="_Toc433977389"/>
       <w:r>
         <w:rPr>
           <w:rFonts w:ascii="微软雅黑" w:eastAsia="微软雅黑" w:hAnsi="微软雅黑" w:hint="eastAsia"/>
@@ -8032,7 +8039,7 @@
         </w:rPr>
         <w:t>)</w:t>
       </w:r>
-      <w:bookmarkEnd w:id="20"/>
+      <w:bookmarkEnd w:id="19"/>
     </w:p>
     <w:p>
       <w:pPr>
@@ -8058,7 +8065,7 @@
           <w:rFonts w:ascii="微软雅黑" w:eastAsia="微软雅黑" w:hAnsi="微软雅黑"/>
         </w:rPr>
       </w:pPr>
-      <w:bookmarkStart w:id="21" w:name="_Toc433977390"/>
+      <w:bookmarkStart w:id="20" w:name="_Toc433977390"/>
       <w:r>
         <w:rPr>
           <w:rFonts w:ascii="微软雅黑" w:eastAsia="微软雅黑" w:hAnsi="微软雅黑" w:hint="eastAsia"/>
@@ -8071,7 +8078,7 @@
         </w:rPr>
         <w:t>&lt;T&gt;</w:t>
       </w:r>
-      <w:bookmarkEnd w:id="21"/>
+      <w:bookmarkEnd w:id="20"/>
     </w:p>
     <w:p>
       <w:pPr>
@@ -8121,7 +8128,7 @@
           <w:rFonts w:ascii="微软雅黑" w:eastAsia="微软雅黑" w:hAnsi="微软雅黑"/>
         </w:rPr>
       </w:pPr>
-      <w:bookmarkStart w:id="22" w:name="_Toc433977391"/>
+      <w:bookmarkStart w:id="21" w:name="_Toc433977391"/>
       <w:r>
         <w:rPr>
           <w:rFonts w:ascii="微软雅黑" w:eastAsia="微软雅黑" w:hAnsi="微软雅黑"/>
@@ -8154,7 +8161,7 @@
         </w:rPr>
         <w:t>T* instance)</w:t>
       </w:r>
-      <w:bookmarkEnd w:id="22"/>
+      <w:bookmarkEnd w:id="21"/>
     </w:p>
     <w:p>
       <w:pPr>
@@ -8180,7 +8187,7 @@
           <w:rFonts w:ascii="微软雅黑" w:eastAsia="微软雅黑" w:hAnsi="微软雅黑"/>
         </w:rPr>
       </w:pPr>
-      <w:bookmarkStart w:id="23" w:name="_Toc433977392"/>
+      <w:bookmarkStart w:id="22" w:name="_Toc433977392"/>
       <w:r>
         <w:rPr>
           <w:rFonts w:ascii="微软雅黑" w:eastAsia="微软雅黑" w:hAnsi="微软雅黑"/>
@@ -8213,7 +8220,7 @@
         </w:rPr>
         <w:t>T* instance)</w:t>
       </w:r>
-      <w:bookmarkEnd w:id="23"/>
+      <w:bookmarkEnd w:id="22"/>
     </w:p>
     <w:p>
       <w:pPr>
@@ -8260,6 +8267,7 @@
           <w:rFonts w:ascii="微软雅黑" w:eastAsia="微软雅黑" w:hAnsi="微软雅黑"/>
           <w:color w:val="FF0000"/>
         </w:rPr>
+        <w:lastRenderedPageBreak/>
         <w:t xml:space="preserve">PS: </w:t>
       </w:r>
       <w:r>
@@ -8288,14 +8296,14 @@
           <w:rFonts w:ascii="微软雅黑" w:eastAsia="微软雅黑" w:hAnsi="微软雅黑"/>
         </w:rPr>
       </w:pPr>
-      <w:bookmarkStart w:id="24" w:name="_Toc433977393"/>
+      <w:bookmarkStart w:id="23" w:name="_Toc433977393"/>
       <w:r>
         <w:rPr>
           <w:rFonts w:ascii="微软雅黑" w:eastAsia="微软雅黑" w:hAnsi="微软雅黑" w:hint="eastAsia"/>
         </w:rPr>
         <w:t>Protocol Layout</w:t>
       </w:r>
-      <w:bookmarkEnd w:id="24"/>
+      <w:bookmarkEnd w:id="23"/>
     </w:p>
     <w:p>
       <w:pPr>
@@ -8315,15 +8323,14 @@
           <w:rFonts w:ascii="微软雅黑" w:eastAsia="微软雅黑" w:hAnsi="微软雅黑"/>
         </w:rPr>
       </w:pPr>
-      <w:bookmarkStart w:id="25" w:name="_Toc433977394"/>
-      <w:r>
-        <w:rPr>
-          <w:rFonts w:ascii="微软雅黑" w:eastAsia="微软雅黑" w:hAnsi="微软雅黑"/>
-        </w:rPr>
-        <w:lastRenderedPageBreak/>
+      <w:bookmarkStart w:id="24" w:name="_Toc433977394"/>
+      <w:r>
+        <w:rPr>
+          <w:rFonts w:ascii="微软雅黑" w:eastAsia="微软雅黑" w:hAnsi="微软雅黑"/>
+        </w:rPr>
         <w:t>Utility</w:t>
       </w:r>
-      <w:bookmarkEnd w:id="25"/>
+      <w:bookmarkEnd w:id="24"/>
     </w:p>
     <w:p>
       <w:pPr>
@@ -8343,7 +8350,7 @@
           <w:rFonts w:ascii="微软雅黑" w:eastAsia="微软雅黑" w:hAnsi="微软雅黑"/>
         </w:rPr>
       </w:pPr>
-      <w:bookmarkStart w:id="26" w:name="_Toc433977395"/>
+      <w:bookmarkStart w:id="25" w:name="_Toc433977395"/>
       <w:proofErr w:type="spellStart"/>
       <w:r>
         <w:rPr>
@@ -8351,7 +8358,7 @@
         </w:rPr>
         <w:t>CircleBuffer</w:t>
       </w:r>
-      <w:bookmarkEnd w:id="26"/>
+      <w:bookmarkEnd w:id="25"/>
       <w:proofErr w:type="spellEnd"/>
     </w:p>
     <w:p>
@@ -8384,7 +8391,7 @@
           <w:rFonts w:ascii="微软雅黑" w:eastAsia="微软雅黑" w:hAnsi="微软雅黑"/>
         </w:rPr>
       </w:pPr>
-      <w:bookmarkStart w:id="27" w:name="_Toc433977396"/>
+      <w:bookmarkStart w:id="26" w:name="_Toc433977396"/>
       <w:proofErr w:type="gramStart"/>
       <w:r>
         <w:rPr>
@@ -8435,7 +8442,7 @@
         </w:rPr>
         <w:t>)</w:t>
       </w:r>
-      <w:bookmarkEnd w:id="27"/>
+      <w:bookmarkEnd w:id="26"/>
     </w:p>
     <w:p>
       <w:pPr>
@@ -8461,7 +8468,7 @@
           <w:rFonts w:ascii="微软雅黑" w:eastAsia="微软雅黑" w:hAnsi="微软雅黑"/>
         </w:rPr>
       </w:pPr>
-      <w:bookmarkStart w:id="28" w:name="_Toc433977397"/>
+      <w:bookmarkStart w:id="27" w:name="_Toc433977397"/>
       <w:r>
         <w:rPr>
           <w:rFonts w:ascii="微软雅黑" w:eastAsia="微软雅黑" w:hAnsi="微软雅黑" w:hint="eastAsia"/>
@@ -8504,7 +8511,7 @@
         </w:rPr>
         <w:t>)</w:t>
       </w:r>
-      <w:bookmarkEnd w:id="28"/>
+      <w:bookmarkEnd w:id="27"/>
     </w:p>
     <w:p>
       <w:pPr>
@@ -8566,12 +8573,12 @@
           <w:szCs w:val="32"/>
         </w:rPr>
       </w:pPr>
-      <w:bookmarkStart w:id="29" w:name="_Toc433902772"/>
-      <w:bookmarkStart w:id="30" w:name="_Toc433977321"/>
-      <w:bookmarkStart w:id="31" w:name="_Toc433977398"/>
+      <w:bookmarkStart w:id="28" w:name="_Toc433902772"/>
+      <w:bookmarkStart w:id="29" w:name="_Toc433977321"/>
+      <w:bookmarkStart w:id="30" w:name="_Toc433977398"/>
+      <w:bookmarkEnd w:id="28"/>
       <w:bookmarkEnd w:id="29"/>
       <w:bookmarkEnd w:id="30"/>
-      <w:bookmarkEnd w:id="31"/>
     </w:p>
     <w:p>
       <w:pPr>
@@ -8594,12 +8601,12 @@
           <w:szCs w:val="32"/>
         </w:rPr>
       </w:pPr>
-      <w:bookmarkStart w:id="32" w:name="_Toc433902773"/>
-      <w:bookmarkStart w:id="33" w:name="_Toc433977322"/>
-      <w:bookmarkStart w:id="34" w:name="_Toc433977399"/>
+      <w:bookmarkStart w:id="31" w:name="_Toc433902773"/>
+      <w:bookmarkStart w:id="32" w:name="_Toc433977322"/>
+      <w:bookmarkStart w:id="33" w:name="_Toc433977399"/>
+      <w:bookmarkEnd w:id="31"/>
       <w:bookmarkEnd w:id="32"/>
       <w:bookmarkEnd w:id="33"/>
-      <w:bookmarkEnd w:id="34"/>
     </w:p>
     <w:p>
       <w:pPr>
@@ -8622,12 +8629,12 @@
           <w:szCs w:val="32"/>
         </w:rPr>
       </w:pPr>
-      <w:bookmarkStart w:id="35" w:name="_Toc433902774"/>
-      <w:bookmarkStart w:id="36" w:name="_Toc433977323"/>
-      <w:bookmarkStart w:id="37" w:name="_Toc433977400"/>
+      <w:bookmarkStart w:id="34" w:name="_Toc433902774"/>
+      <w:bookmarkStart w:id="35" w:name="_Toc433977323"/>
+      <w:bookmarkStart w:id="36" w:name="_Toc433977400"/>
+      <w:bookmarkEnd w:id="34"/>
       <w:bookmarkEnd w:id="35"/>
       <w:bookmarkEnd w:id="36"/>
-      <w:bookmarkEnd w:id="37"/>
     </w:p>
     <w:p>
       <w:pPr>
@@ -8650,12 +8657,12 @@
           <w:szCs w:val="32"/>
         </w:rPr>
       </w:pPr>
-      <w:bookmarkStart w:id="38" w:name="_Toc433902775"/>
-      <w:bookmarkStart w:id="39" w:name="_Toc433977324"/>
-      <w:bookmarkStart w:id="40" w:name="_Toc433977401"/>
+      <w:bookmarkStart w:id="37" w:name="_Toc433902775"/>
+      <w:bookmarkStart w:id="38" w:name="_Toc433977324"/>
+      <w:bookmarkStart w:id="39" w:name="_Toc433977401"/>
+      <w:bookmarkEnd w:id="37"/>
       <w:bookmarkEnd w:id="38"/>
       <w:bookmarkEnd w:id="39"/>
-      <w:bookmarkEnd w:id="40"/>
     </w:p>
     <w:p>
       <w:pPr>
@@ -8678,12 +8685,12 @@
           <w:szCs w:val="32"/>
         </w:rPr>
       </w:pPr>
-      <w:bookmarkStart w:id="41" w:name="_Toc433902776"/>
-      <w:bookmarkStart w:id="42" w:name="_Toc433977325"/>
-      <w:bookmarkStart w:id="43" w:name="_Toc433977402"/>
+      <w:bookmarkStart w:id="40" w:name="_Toc433902776"/>
+      <w:bookmarkStart w:id="41" w:name="_Toc433977325"/>
+      <w:bookmarkStart w:id="42" w:name="_Toc433977402"/>
+      <w:bookmarkEnd w:id="40"/>
       <w:bookmarkEnd w:id="41"/>
       <w:bookmarkEnd w:id="42"/>
-      <w:bookmarkEnd w:id="43"/>
     </w:p>
     <w:p>
       <w:pPr>
@@ -8706,12 +8713,12 @@
           <w:szCs w:val="32"/>
         </w:rPr>
       </w:pPr>
-      <w:bookmarkStart w:id="44" w:name="_Toc433902777"/>
-      <w:bookmarkStart w:id="45" w:name="_Toc433977326"/>
-      <w:bookmarkStart w:id="46" w:name="_Toc433977403"/>
+      <w:bookmarkStart w:id="43" w:name="_Toc433902777"/>
+      <w:bookmarkStart w:id="44" w:name="_Toc433977326"/>
+      <w:bookmarkStart w:id="45" w:name="_Toc433977403"/>
+      <w:bookmarkEnd w:id="43"/>
       <w:bookmarkEnd w:id="44"/>
       <w:bookmarkEnd w:id="45"/>
-      <w:bookmarkEnd w:id="46"/>
     </w:p>
     <w:p>
       <w:pPr>
@@ -8724,14 +8731,14 @@
           <w:rFonts w:ascii="微软雅黑" w:eastAsia="微软雅黑" w:hAnsi="微软雅黑"/>
         </w:rPr>
       </w:pPr>
-      <w:bookmarkStart w:id="47" w:name="_Toc433977404"/>
+      <w:bookmarkStart w:id="46" w:name="_Toc433977404"/>
       <w:r>
         <w:rPr>
           <w:rFonts w:ascii="微软雅黑" w:eastAsia="微软雅黑" w:hAnsi="微软雅黑" w:hint="eastAsia"/>
         </w:rPr>
         <w:t>Buffer</w:t>
       </w:r>
-      <w:bookmarkEnd w:id="47"/>
+      <w:bookmarkEnd w:id="46"/>
     </w:p>
     <w:p>
       <w:pPr>
@@ -8771,7 +8778,7 @@
           <w:rFonts w:ascii="微软雅黑" w:eastAsia="微软雅黑" w:hAnsi="微软雅黑"/>
         </w:rPr>
       </w:pPr>
-      <w:bookmarkStart w:id="48" w:name="_Toc433977405"/>
+      <w:bookmarkStart w:id="47" w:name="_Toc433977405"/>
       <w:proofErr w:type="gramStart"/>
       <w:r>
         <w:rPr>
@@ -8800,7 +8807,7 @@
         </w:rPr>
         <w:t xml:space="preserve"> Buffer&amp; buffer)</w:t>
       </w:r>
-      <w:bookmarkEnd w:id="48"/>
+      <w:bookmarkEnd w:id="47"/>
     </w:p>
     <w:p>
       <w:pPr>
@@ -8826,7 +8833,7 @@
           <w:rFonts w:ascii="微软雅黑" w:eastAsia="微软雅黑" w:hAnsi="微软雅黑"/>
         </w:rPr>
       </w:pPr>
-      <w:bookmarkStart w:id="49" w:name="_Toc433977406"/>
+      <w:bookmarkStart w:id="48" w:name="_Toc433977406"/>
       <w:proofErr w:type="gramStart"/>
       <w:r>
         <w:rPr>
@@ -8849,7 +8856,7 @@
         </w:rPr>
         <w:t xml:space="preserve"> Buffer&amp;&amp; buffer)</w:t>
       </w:r>
-      <w:bookmarkEnd w:id="49"/>
+      <w:bookmarkEnd w:id="48"/>
     </w:p>
     <w:p>
       <w:pPr>
@@ -8875,7 +8882,7 @@
           <w:rFonts w:ascii="微软雅黑" w:eastAsia="微软雅黑" w:hAnsi="微软雅黑"/>
         </w:rPr>
       </w:pPr>
-      <w:bookmarkStart w:id="50" w:name="_Toc433977407"/>
+      <w:bookmarkStart w:id="49" w:name="_Toc433977407"/>
       <w:r>
         <w:rPr>
           <w:rFonts w:ascii="微软雅黑" w:eastAsia="微软雅黑" w:hAnsi="微软雅黑" w:hint="eastAsia"/>
@@ -8903,7 +8910,7 @@
         </w:rPr>
         <w:t>Buffer&amp; buffer)</w:t>
       </w:r>
-      <w:bookmarkEnd w:id="50"/>
+      <w:bookmarkEnd w:id="49"/>
     </w:p>
     <w:p>
       <w:pPr>
@@ -8929,7 +8936,7 @@
           <w:rFonts w:ascii="微软雅黑" w:eastAsia="微软雅黑" w:hAnsi="微软雅黑"/>
         </w:rPr>
       </w:pPr>
-      <w:bookmarkStart w:id="51" w:name="_Toc433977408"/>
+      <w:bookmarkStart w:id="50" w:name="_Toc433977408"/>
       <w:r>
         <w:rPr>
           <w:rFonts w:ascii="微软雅黑" w:eastAsia="微软雅黑" w:hAnsi="微软雅黑" w:hint="eastAsia"/>
@@ -8950,7 +8957,7 @@
         </w:rPr>
         <w:t>Buffer&amp;&amp; buffer)</w:t>
       </w:r>
-      <w:bookmarkEnd w:id="51"/>
+      <w:bookmarkEnd w:id="50"/>
     </w:p>
     <w:p>
       <w:pPr>
@@ -8982,7 +8989,7 @@
           <w:rFonts w:ascii="微软雅黑" w:eastAsia="微软雅黑" w:hAnsi="微软雅黑"/>
         </w:rPr>
       </w:pPr>
-      <w:bookmarkStart w:id="52" w:name="_Toc433977409"/>
+      <w:bookmarkStart w:id="51" w:name="_Toc433977409"/>
       <w:proofErr w:type="gramStart"/>
       <w:r>
         <w:rPr>
@@ -9033,7 +9040,7 @@
         </w:rPr>
         <w:t>)</w:t>
       </w:r>
-      <w:bookmarkEnd w:id="52"/>
+      <w:bookmarkEnd w:id="51"/>
     </w:p>
     <w:p>
       <w:pPr>
@@ -9099,7 +9106,7 @@
           <w:rFonts w:ascii="微软雅黑" w:eastAsia="微软雅黑" w:hAnsi="微软雅黑"/>
         </w:rPr>
       </w:pPr>
-      <w:bookmarkStart w:id="53" w:name="_Toc433977410"/>
+      <w:bookmarkStart w:id="52" w:name="_Toc433977410"/>
       <w:r>
         <w:rPr>
           <w:rFonts w:ascii="微软雅黑" w:eastAsia="微软雅黑" w:hAnsi="微软雅黑" w:hint="eastAsia"/>
@@ -9120,7 +9127,7 @@
         </w:rPr>
         <w:t>)</w:t>
       </w:r>
-      <w:bookmarkEnd w:id="53"/>
+      <w:bookmarkEnd w:id="52"/>
     </w:p>
     <w:p>
       <w:pPr>
@@ -9165,7 +9172,7 @@
           <w:rFonts w:ascii="微软雅黑" w:eastAsia="微软雅黑" w:hAnsi="微软雅黑"/>
         </w:rPr>
       </w:pPr>
-      <w:bookmarkStart w:id="54" w:name="_Toc433977411"/>
+      <w:bookmarkStart w:id="53" w:name="_Toc433977411"/>
       <w:proofErr w:type="spellStart"/>
       <w:r>
         <w:rPr>
@@ -9194,7 +9201,7 @@
         </w:rPr>
         <w:t>)</w:t>
       </w:r>
-      <w:bookmarkEnd w:id="54"/>
+      <w:bookmarkEnd w:id="53"/>
     </w:p>
     <w:p>
       <w:pPr>
@@ -9233,14 +9240,14 @@
           <w:rFonts w:ascii="微软雅黑" w:eastAsia="微软雅黑" w:hAnsi="微软雅黑"/>
         </w:rPr>
       </w:pPr>
-      <w:bookmarkStart w:id="55" w:name="_Toc433977412"/>
+      <w:bookmarkStart w:id="54" w:name="_Toc433977412"/>
       <w:r>
         <w:rPr>
           <w:rFonts w:ascii="微软雅黑" w:eastAsia="微软雅黑" w:hAnsi="微软雅黑" w:hint="eastAsia"/>
         </w:rPr>
         <w:t>Logger</w:t>
       </w:r>
-      <w:bookmarkEnd w:id="55"/>
+      <w:bookmarkEnd w:id="54"/>
     </w:p>
     <w:p>
       <w:pPr>
@@ -9266,12 +9273,11 @@
           <w:rFonts w:ascii="微软雅黑" w:eastAsia="微软雅黑" w:hAnsi="微软雅黑"/>
         </w:rPr>
       </w:pPr>
-      <w:bookmarkStart w:id="56" w:name="_Toc433977413"/>
-      <w:r>
-        <w:rPr>
-          <w:rFonts w:ascii="微软雅黑" w:eastAsia="微软雅黑" w:hAnsi="微软雅黑" w:hint="eastAsia"/>
-        </w:rPr>
-        <w:lastRenderedPageBreak/>
+      <w:bookmarkStart w:id="55" w:name="_Toc433977413"/>
+      <w:r>
+        <w:rPr>
+          <w:rFonts w:ascii="微软雅黑" w:eastAsia="微软雅黑" w:hAnsi="微软雅黑" w:hint="eastAsia"/>
+        </w:rPr>
         <w:t>static</w:t>
       </w:r>
       <w:r>
@@ -9316,7 +9322,7 @@
         </w:rPr>
         <w:t>,…)</w:t>
       </w:r>
-      <w:bookmarkEnd w:id="56"/>
+      <w:bookmarkEnd w:id="55"/>
     </w:p>
     <w:p>
       <w:pPr>
@@ -9348,7 +9354,7 @@
           <w:rFonts w:ascii="微软雅黑" w:eastAsia="微软雅黑" w:hAnsi="微软雅黑"/>
         </w:rPr>
       </w:pPr>
-      <w:bookmarkStart w:id="57" w:name="_Toc433977414"/>
+      <w:bookmarkStart w:id="56" w:name="_Toc433977414"/>
       <w:r>
         <w:rPr>
           <w:rFonts w:ascii="微软雅黑" w:eastAsia="微软雅黑" w:hAnsi="微软雅黑" w:hint="eastAsia"/>
@@ -9391,7 +9397,7 @@
         </w:rPr>
         <w:t>,…)</w:t>
       </w:r>
-      <w:bookmarkEnd w:id="57"/>
+      <w:bookmarkEnd w:id="56"/>
     </w:p>
     <w:p>
       <w:pPr>
@@ -9417,15 +9423,16 @@
           <w:rFonts w:ascii="微软雅黑" w:eastAsia="微软雅黑" w:hAnsi="微软雅黑"/>
         </w:rPr>
       </w:pPr>
-      <w:bookmarkStart w:id="58" w:name="_Toc433977415"/>
+      <w:bookmarkStart w:id="57" w:name="_Toc433977415"/>
       <w:proofErr w:type="spellStart"/>
       <w:r>
         <w:rPr>
           <w:rFonts w:ascii="微软雅黑" w:eastAsia="微软雅黑" w:hAnsi="微软雅黑" w:hint="eastAsia"/>
         </w:rPr>
+        <w:lastRenderedPageBreak/>
         <w:t>Zlib</w:t>
       </w:r>
-      <w:bookmarkEnd w:id="58"/>
+      <w:bookmarkEnd w:id="57"/>
       <w:proofErr w:type="spellEnd"/>
     </w:p>
     <w:p>
@@ -9458,7 +9465,7 @@
           <w:rFonts w:ascii="微软雅黑" w:eastAsia="微软雅黑" w:hAnsi="微软雅黑"/>
         </w:rPr>
       </w:pPr>
-      <w:bookmarkStart w:id="59" w:name="_Toc433977416"/>
+      <w:bookmarkStart w:id="58" w:name="_Toc433977416"/>
       <w:r>
         <w:rPr>
           <w:rFonts w:ascii="微软雅黑" w:eastAsia="微软雅黑" w:hAnsi="微软雅黑" w:hint="eastAsia"/>
@@ -9527,7 +9534,7 @@
         </w:rPr>
         <w:t>)</w:t>
       </w:r>
-      <w:bookmarkEnd w:id="59"/>
+      <w:bookmarkEnd w:id="58"/>
     </w:p>
     <w:p>
       <w:pPr>
@@ -9575,7 +9582,7 @@
           <w:rFonts w:ascii="微软雅黑" w:eastAsia="微软雅黑" w:hAnsi="微软雅黑"/>
         </w:rPr>
       </w:pPr>
-      <w:bookmarkStart w:id="60" w:name="_Toc433977417"/>
+      <w:bookmarkStart w:id="59" w:name="_Toc433977417"/>
       <w:r>
         <w:rPr>
           <w:rFonts w:ascii="微软雅黑" w:eastAsia="微软雅黑" w:hAnsi="微软雅黑" w:hint="eastAsia"/>
@@ -9646,7 +9653,7 @@
         </w:rPr>
         <w:t>)</w:t>
       </w:r>
-      <w:bookmarkEnd w:id="60"/>
+      <w:bookmarkEnd w:id="59"/>
     </w:p>
     <w:p>
       <w:pPr>
@@ -9701,14 +9708,14 @@
           <w:rFonts w:ascii="微软雅黑" w:eastAsia="微软雅黑" w:hAnsi="微软雅黑"/>
         </w:rPr>
       </w:pPr>
-      <w:bookmarkStart w:id="61" w:name="_Toc433977418"/>
+      <w:bookmarkStart w:id="60" w:name="_Toc433977418"/>
       <w:r>
         <w:rPr>
           <w:rFonts w:ascii="微软雅黑" w:eastAsia="微软雅黑" w:hAnsi="微软雅黑" w:hint="eastAsia"/>
         </w:rPr>
         <w:t>UUID</w:t>
       </w:r>
-      <w:bookmarkEnd w:id="61"/>
+      <w:bookmarkEnd w:id="60"/>
     </w:p>
     <w:p>
       <w:pPr>
@@ -9734,7 +9741,7 @@
           <w:rFonts w:ascii="微软雅黑" w:eastAsia="微软雅黑" w:hAnsi="微软雅黑"/>
         </w:rPr>
       </w:pPr>
-      <w:bookmarkStart w:id="62" w:name="_Toc433977419"/>
+      <w:bookmarkStart w:id="61" w:name="_Toc433977419"/>
       <w:r>
         <w:rPr>
           <w:rFonts w:ascii="微软雅黑" w:eastAsia="微软雅黑" w:hAnsi="微软雅黑" w:hint="eastAsia"/>
@@ -9755,7 +9762,7 @@
         </w:rPr>
         <w:t>)</w:t>
       </w:r>
-      <w:bookmarkEnd w:id="62"/>
+      <w:bookmarkEnd w:id="61"/>
     </w:p>
     <w:p>
       <w:pPr>
@@ -9781,15 +9788,14 @@
           <w:rFonts w:ascii="微软雅黑" w:eastAsia="微软雅黑" w:hAnsi="微软雅黑"/>
         </w:rPr>
       </w:pPr>
-      <w:bookmarkStart w:id="63" w:name="_Toc433977420"/>
-      <w:r>
-        <w:rPr>
-          <w:rFonts w:ascii="微软雅黑" w:eastAsia="微软雅黑" w:hAnsi="微软雅黑"/>
-        </w:rPr>
-        <w:lastRenderedPageBreak/>
+      <w:bookmarkStart w:id="62" w:name="_Toc433977420"/>
+      <w:r>
+        <w:rPr>
+          <w:rFonts w:ascii="微软雅黑" w:eastAsia="微软雅黑" w:hAnsi="微软雅黑"/>
+        </w:rPr>
         <w:t>Network Layout</w:t>
       </w:r>
-      <w:bookmarkEnd w:id="63"/>
+      <w:bookmarkEnd w:id="62"/>
     </w:p>
     <w:p>
       <w:pPr>
@@ -9809,7 +9815,7 @@
           <w:rFonts w:ascii="微软雅黑" w:eastAsia="微软雅黑" w:hAnsi="微软雅黑"/>
         </w:rPr>
       </w:pPr>
-      <w:bookmarkStart w:id="64" w:name="_Toc433977421"/>
+      <w:bookmarkStart w:id="63" w:name="_Toc433977421"/>
       <w:r>
         <w:rPr>
           <w:rFonts w:ascii="微软雅黑" w:eastAsia="微软雅黑" w:hAnsi="微软雅黑"/>
@@ -9822,7 +9828,7 @@
         </w:rPr>
         <w:t>Layout</w:t>
       </w:r>
-      <w:bookmarkEnd w:id="64"/>
+      <w:bookmarkEnd w:id="63"/>
     </w:p>
     <w:p>
       <w:pPr>
@@ -9842,7 +9848,7 @@
           <w:rFonts w:ascii="微软雅黑" w:eastAsia="微软雅黑" w:hAnsi="微软雅黑"/>
         </w:rPr>
       </w:pPr>
-      <w:bookmarkStart w:id="65" w:name="_Toc433977422"/>
+      <w:bookmarkStart w:id="64" w:name="_Toc433977422"/>
       <w:proofErr w:type="spellStart"/>
       <w:r>
         <w:rPr>
@@ -9850,7 +9856,7 @@
         </w:rPr>
         <w:t>UVSockService</w:t>
       </w:r>
-      <w:bookmarkEnd w:id="65"/>
+      <w:bookmarkEnd w:id="64"/>
       <w:proofErr w:type="spellEnd"/>
     </w:p>
     <w:p>
@@ -9927,6 +9933,7 @@
         <w:rPr>
           <w:rFonts w:ascii="微软雅黑" w:eastAsia="微软雅黑" w:hAnsi="微软雅黑"/>
         </w:rPr>
+        <w:lastRenderedPageBreak/>
         <w:t xml:space="preserve">Release Session </w:t>
       </w:r>
     </w:p>
@@ -10218,13 +10225,12 @@
           <w:rFonts w:ascii="微软雅黑" w:eastAsia="微软雅黑" w:hAnsi="微软雅黑"/>
         </w:rPr>
       </w:pPr>
-      <w:bookmarkStart w:id="66" w:name="_Toc433977423"/>
+      <w:bookmarkStart w:id="65" w:name="_Toc433977423"/>
       <w:proofErr w:type="spellStart"/>
       <w:r>
         <w:rPr>
           <w:rFonts w:ascii="微软雅黑" w:eastAsia="微软雅黑" w:hAnsi="微软雅黑" w:hint="eastAsia"/>
         </w:rPr>
-        <w:lastRenderedPageBreak/>
         <w:t>SessionManager</w:t>
       </w:r>
       <w:proofErr w:type="spellEnd"/>
@@ -10246,7 +10252,7 @@
         </w:rPr>
         <w:t>T&gt;</w:t>
       </w:r>
-      <w:bookmarkEnd w:id="66"/>
+      <w:bookmarkEnd w:id="65"/>
     </w:p>
     <w:p>
       <w:pPr>
@@ -10626,6 +10632,7 @@
         <w:rPr>
           <w:rFonts w:ascii="微软雅黑" w:eastAsia="微软雅黑" w:hAnsi="微软雅黑" w:hint="eastAsia"/>
         </w:rPr>
+        <w:lastRenderedPageBreak/>
         <w:t xml:space="preserve">TT* </w:t>
       </w:r>
       <w:proofErr w:type="gramStart"/>
@@ -10716,7 +10723,6 @@
         <w:rPr>
           <w:rFonts w:ascii="微软雅黑" w:eastAsia="微软雅黑" w:hAnsi="微软雅黑" w:hint="eastAsia"/>
         </w:rPr>
-        <w:lastRenderedPageBreak/>
         <w:t xml:space="preserve">void </w:t>
       </w:r>
       <w:proofErr w:type="spellStart"/>
@@ -10859,14 +10865,14 @@
           <w:rFonts w:ascii="微软雅黑" w:eastAsia="微软雅黑" w:hAnsi="微软雅黑"/>
         </w:rPr>
       </w:pPr>
-      <w:bookmarkStart w:id="67" w:name="_Toc433977424"/>
+      <w:bookmarkStart w:id="66" w:name="_Toc433977424"/>
       <w:r>
         <w:rPr>
           <w:rFonts w:ascii="微软雅黑" w:eastAsia="微软雅黑" w:hAnsi="微软雅黑" w:hint="eastAsia"/>
         </w:rPr>
         <w:t>Session</w:t>
       </w:r>
-      <w:bookmarkEnd w:id="67"/>
+      <w:bookmarkEnd w:id="66"/>
     </w:p>
     <w:p>
       <w:pPr>
@@ -11135,7 +11141,7 @@
           <w:rFonts w:ascii="微软雅黑" w:eastAsia="微软雅黑" w:hAnsi="微软雅黑"/>
         </w:rPr>
       </w:pPr>
-      <w:bookmarkStart w:id="68" w:name="_Toc433977425"/>
+      <w:bookmarkStart w:id="67" w:name="_Toc433977425"/>
       <w:proofErr w:type="spellStart"/>
       <w:r>
         <w:rPr>
@@ -11143,7 +11149,7 @@
         </w:rPr>
         <w:t>HTTPSession</w:t>
       </w:r>
-      <w:bookmarkEnd w:id="68"/>
+      <w:bookmarkEnd w:id="67"/>
       <w:proofErr w:type="spellEnd"/>
     </w:p>
     <w:p>
@@ -11291,7 +11297,7 @@
           <w:rFonts w:ascii="微软雅黑" w:eastAsia="微软雅黑" w:hAnsi="微软雅黑"/>
         </w:rPr>
       </w:pPr>
-      <w:bookmarkStart w:id="69" w:name="_Toc433977426"/>
+      <w:bookmarkStart w:id="68" w:name="_Toc433977426"/>
       <w:proofErr w:type="spellStart"/>
       <w:r>
         <w:rPr>
@@ -11299,7 +11305,7 @@
         </w:rPr>
         <w:t>ClusterSession</w:t>
       </w:r>
-      <w:bookmarkEnd w:id="69"/>
+      <w:bookmarkEnd w:id="68"/>
       <w:proofErr w:type="spellEnd"/>
     </w:p>
     <w:p>
@@ -11570,7 +11576,7 @@
           <w:rFonts w:ascii="微软雅黑" w:eastAsia="微软雅黑" w:hAnsi="微软雅黑"/>
         </w:rPr>
       </w:pPr>
-      <w:bookmarkStart w:id="70" w:name="_Toc433977427"/>
+      <w:bookmarkStart w:id="69" w:name="_Toc433977427"/>
       <w:proofErr w:type="spellStart"/>
       <w:r>
         <w:rPr>
@@ -11578,7 +11584,7 @@
         </w:rPr>
         <w:t>ExecutorSession</w:t>
       </w:r>
-      <w:bookmarkEnd w:id="70"/>
+      <w:bookmarkEnd w:id="69"/>
       <w:proofErr w:type="spellEnd"/>
     </w:p>
     <w:p>
@@ -11624,7 +11630,6 @@
           <w:rFonts w:ascii="微软雅黑" w:eastAsia="微软雅黑" w:hAnsi="微软雅黑"/>
           <w:color w:val="FF0000"/>
         </w:rPr>
-        <w:lastRenderedPageBreak/>
         <w:t>This class is only used for master mode.</w:t>
       </w:r>
     </w:p>
@@ -11678,12 +11683,13 @@
           <w:rFonts w:ascii="微软雅黑" w:eastAsia="微软雅黑" w:hAnsi="微软雅黑"/>
         </w:rPr>
       </w:pPr>
-      <w:bookmarkStart w:id="71" w:name="_Toc433977428"/>
+      <w:bookmarkStart w:id="70" w:name="_Toc433977428"/>
       <w:proofErr w:type="spellStart"/>
       <w:r>
         <w:rPr>
           <w:rFonts w:ascii="微软雅黑" w:eastAsia="微软雅黑" w:hAnsi="微软雅黑"/>
         </w:rPr>
+        <w:lastRenderedPageBreak/>
         <w:t>Master</w:t>
       </w:r>
       <w:r>
@@ -11692,7 +11698,7 @@
         </w:rPr>
         <w:t>Session</w:t>
       </w:r>
-      <w:bookmarkEnd w:id="71"/>
+      <w:bookmarkEnd w:id="70"/>
       <w:proofErr w:type="spellEnd"/>
     </w:p>
     <w:p>
@@ -11803,7 +11809,7 @@
           <w:rFonts w:ascii="微软雅黑" w:eastAsia="微软雅黑" w:hAnsi="微软雅黑"/>
         </w:rPr>
       </w:pPr>
-      <w:bookmarkStart w:id="72" w:name="_Toc433977429"/>
+      <w:bookmarkStart w:id="71" w:name="_Toc433977429"/>
       <w:r>
         <w:rPr>
           <w:rFonts w:ascii="微软雅黑" w:eastAsia="微软雅黑" w:hAnsi="微软雅黑" w:hint="eastAsia"/>
@@ -11822,7 +11828,7 @@
         </w:rPr>
         <w:t>Layout</w:t>
       </w:r>
-      <w:bookmarkEnd w:id="72"/>
+      <w:bookmarkEnd w:id="71"/>
     </w:p>
     <w:p>
       <w:pPr>
@@ -11842,7 +11848,7 @@
           <w:rFonts w:ascii="微软雅黑" w:eastAsia="微软雅黑" w:hAnsi="微软雅黑"/>
         </w:rPr>
       </w:pPr>
-      <w:bookmarkStart w:id="73" w:name="_Toc433977430"/>
+      <w:bookmarkStart w:id="72" w:name="_Toc433977430"/>
       <w:proofErr w:type="spellStart"/>
       <w:r>
         <w:rPr>
@@ -11850,7 +11856,7 @@
         </w:rPr>
         <w:t>HTTPHandler</w:t>
       </w:r>
-      <w:bookmarkEnd w:id="73"/>
+      <w:bookmarkEnd w:id="72"/>
       <w:proofErr w:type="spellEnd"/>
     </w:p>
     <w:p>
@@ -11895,7 +11901,7 @@
           <w:rFonts w:ascii="微软雅黑" w:eastAsia="微软雅黑" w:hAnsi="微软雅黑"/>
         </w:rPr>
       </w:pPr>
-      <w:bookmarkStart w:id="74" w:name="_Toc433977431"/>
+      <w:bookmarkStart w:id="73" w:name="_Toc433977431"/>
       <w:proofErr w:type="spellStart"/>
       <w:r>
         <w:rPr>
@@ -11903,7 +11909,7 @@
         </w:rPr>
         <w:t>HTTPRouter</w:t>
       </w:r>
-      <w:bookmarkEnd w:id="74"/>
+      <w:bookmarkEnd w:id="73"/>
       <w:proofErr w:type="spellEnd"/>
     </w:p>
     <w:p>
@@ -12028,7 +12034,6 @@
         <w:rPr>
           <w:rFonts w:ascii="微软雅黑" w:eastAsia="微软雅黑" w:hAnsi="微软雅黑" w:hint="eastAsia"/>
         </w:rPr>
-        <w:lastRenderedPageBreak/>
         <w:t>response( callback</w:t>
       </w:r>
       <w:proofErr w:type="gramEnd"/>
@@ -12262,6 +12267,7 @@
         <w:rPr>
           <w:rFonts w:ascii="微软雅黑" w:eastAsia="微软雅黑" w:hAnsi="微软雅黑" w:hint="eastAsia"/>
         </w:rPr>
+        <w:lastRenderedPageBreak/>
         <w:t>post</w:t>
       </w:r>
       <w:r>
@@ -12321,7 +12327,7 @@
           <w:rFonts w:ascii="微软雅黑" w:eastAsia="微软雅黑" w:hAnsi="微软雅黑"/>
         </w:rPr>
       </w:pPr>
-      <w:bookmarkStart w:id="75" w:name="_Toc433977432"/>
+      <w:bookmarkStart w:id="74" w:name="_Toc433977432"/>
       <w:proofErr w:type="spellStart"/>
       <w:r>
         <w:rPr>
@@ -12329,7 +12335,7 @@
         </w:rPr>
         <w:t>HTTPRequest</w:t>
       </w:r>
-      <w:bookmarkEnd w:id="75"/>
+      <w:bookmarkEnd w:id="74"/>
       <w:proofErr w:type="spellEnd"/>
     </w:p>
     <w:p>
@@ -12482,7 +12488,6 @@
         <w:rPr>
           <w:rFonts w:ascii="微软雅黑" w:eastAsia="微软雅黑" w:hAnsi="微软雅黑"/>
         </w:rPr>
-        <w:lastRenderedPageBreak/>
         <w:t>map&lt;</w:t>
       </w:r>
       <w:proofErr w:type="spellStart"/>
@@ -12744,7 +12749,7 @@
           <w:rFonts w:ascii="微软雅黑" w:eastAsia="微软雅黑" w:hAnsi="微软雅黑"/>
         </w:rPr>
       </w:pPr>
-      <w:bookmarkStart w:id="76" w:name="_Toc433977433"/>
+      <w:bookmarkStart w:id="75" w:name="_Toc433977433"/>
       <w:proofErr w:type="spellStart"/>
       <w:r>
         <w:rPr>
@@ -12752,21 +12757,23 @@
         </w:rPr>
         <w:t>HTTPResponse</w:t>
       </w:r>
+      <w:bookmarkEnd w:id="75"/>
+      <w:proofErr w:type="spellEnd"/>
+    </w:p>
+    <w:p>
+      <w:pPr>
+        <w:rPr>
+          <w:rFonts w:ascii="微软雅黑" w:eastAsia="微软雅黑" w:hAnsi="微软雅黑"/>
+        </w:rPr>
+      </w:pPr>
+      <w:r>
+        <w:rPr>
+          <w:rFonts w:ascii="微软雅黑" w:eastAsia="微软雅黑" w:hAnsi="微软雅黑" w:hint="eastAsia"/>
+        </w:rPr>
+        <w:t>Provide functions to make response easier</w:t>
+      </w:r>
+      <w:bookmarkStart w:id="76" w:name="_GoBack"/>
       <w:bookmarkEnd w:id="76"/>
-      <w:proofErr w:type="spellEnd"/>
-    </w:p>
-    <w:p>
-      <w:pPr>
-        <w:rPr>
-          <w:rFonts w:ascii="微软雅黑" w:eastAsia="微软雅黑" w:hAnsi="微软雅黑"/>
-        </w:rPr>
-      </w:pPr>
-      <w:r>
-        <w:rPr>
-          <w:rFonts w:ascii="微软雅黑" w:eastAsia="微软雅黑" w:hAnsi="微软雅黑" w:hint="eastAsia"/>
-        </w:rPr>
-        <w:t>Provide functions to make response easier</w:t>
-      </w:r>
     </w:p>
     <w:p>
       <w:pPr>
@@ -12783,6 +12790,7 @@
         <w:rPr>
           <w:rFonts w:ascii="微软雅黑" w:eastAsia="微软雅黑" w:hAnsi="微软雅黑" w:hint="eastAsia"/>
         </w:rPr>
+        <w:lastRenderedPageBreak/>
         <w:t xml:space="preserve">void </w:t>
       </w:r>
       <w:proofErr w:type="gramStart"/>
@@ -12934,7 +12942,6 @@
         <w:rPr>
           <w:rFonts w:ascii="微软雅黑" w:eastAsia="微软雅黑" w:hAnsi="微软雅黑" w:hint="eastAsia"/>
         </w:rPr>
-        <w:lastRenderedPageBreak/>
         <w:t xml:space="preserve">void </w:t>
       </w:r>
       <w:proofErr w:type="gramStart"/>
@@ -13169,6 +13176,7 @@
         <w:rPr>
           <w:rFonts w:ascii="微软雅黑" w:eastAsia="微软雅黑" w:hAnsi="微软雅黑" w:hint="eastAsia"/>
         </w:rPr>
+        <w:lastRenderedPageBreak/>
         <w:t>Master Session</w:t>
       </w:r>
       <w:bookmarkEnd w:id="78"/>
@@ -13253,7 +13261,6 @@
         <w:rPr>
           <w:rFonts w:ascii="微软雅黑" w:eastAsia="微软雅黑" w:hAnsi="微软雅黑"/>
         </w:rPr>
-        <w:lastRenderedPageBreak/>
         <w:t>Resource Descriptor</w:t>
       </w:r>
       <w:bookmarkEnd w:id="83"/>
@@ -13286,6 +13293,7 @@
     </w:p>
     <w:p>
       <w:pPr>
+        <w:spacing w:line="240" w:lineRule="auto"/>
         <w:rPr>
           <w:rFonts w:ascii="微软雅黑" w:eastAsia="微软雅黑" w:hAnsi="微软雅黑"/>
         </w:rPr>
@@ -13413,8 +13421,10 @@
     </w:p>
     <w:p>
       <w:pPr>
-        <w:rPr>
-          <w:rFonts w:ascii="微软雅黑" w:eastAsia="微软雅黑" w:hAnsi="微软雅黑"/>
+        <w:spacing w:line="240" w:lineRule="auto"/>
+        <w:rPr>
+          <w:rFonts w:ascii="微软雅黑" w:eastAsia="微软雅黑" w:hAnsi="微软雅黑"/>
+          <w:noProof/>
         </w:rPr>
       </w:pPr>
       <w:r>
@@ -14114,7 +14124,6 @@
         <w:rPr>
           <w:rFonts w:ascii="微软雅黑" w:eastAsia="微软雅黑" w:hAnsi="微软雅黑"/>
         </w:rPr>
-        <w:lastRenderedPageBreak/>
         <w:t xml:space="preserve">By default, this method </w:t>
       </w:r>
       <w:proofErr w:type="gramStart"/>
@@ -14373,7 +14382,14 @@
         <w:rPr>
           <w:rFonts w:ascii="微软雅黑" w:eastAsia="微软雅黑" w:hAnsi="微软雅黑"/>
         </w:rPr>
-        <w:t xml:space="preserve">method, or the result could be over unbelievable. </w:t>
+        <w:t xml:space="preserve">method, or the result could be over </w:t>
+      </w:r>
+      <w:r>
+        <w:rPr>
+          <w:rFonts w:ascii="微软雅黑" w:eastAsia="微软雅黑" w:hAnsi="微软雅黑"/>
+        </w:rPr>
+        <w:lastRenderedPageBreak/>
+        <w:t xml:space="preserve">unbelievable. </w:t>
       </w:r>
     </w:p>
     <w:p>
@@ -14549,20 +14565,15 @@
         <w:rPr>
           <w:rFonts w:ascii="微软雅黑" w:eastAsia="微软雅黑" w:hAnsi="微软雅黑"/>
         </w:rPr>
-        <w:t xml:space="preserve"> ) to run the test and </w:t>
-      </w:r>
-      <w:r>
-        <w:rPr>
-          <w:rFonts w:ascii="微软雅黑" w:eastAsia="微软雅黑" w:hAnsi="微软雅黑"/>
-        </w:rPr>
-        <w:lastRenderedPageBreak/>
-        <w:t>give back the score( -1 by default as a non-implement flag for the Test score method of the basic interface). A plenty of Appraisers can be created by their names with a factory, and more appropriate appraiser can be designed and add to the factory later.</w:t>
-      </w:r>
-    </w:p>
-    <w:p>
-      <w:pPr>
-        <w:rPr>
-          <w:rFonts w:ascii="微软雅黑" w:eastAsia="微软雅黑" w:hAnsi="微软雅黑"/>
+        <w:t xml:space="preserve"> ) to run the test and give back the score( -1 by default as a non-implement flag for the Test score method of the basic interface). A plenty of Appraisers can be created by their names with a factory, and more appropriate appraiser can be designed and add to the factory later.</w:t>
+      </w:r>
+    </w:p>
+    <w:p>
+      <w:pPr>
+        <w:spacing w:line="240" w:lineRule="auto"/>
+        <w:rPr>
+          <w:rFonts w:ascii="微软雅黑" w:eastAsia="微软雅黑" w:hAnsi="微软雅黑"/>
+          <w:noProof/>
         </w:rPr>
       </w:pPr>
       <w:r>
@@ -14835,6 +14846,7 @@
         <w:rPr>
           <w:rFonts w:ascii="微软雅黑" w:eastAsia="微软雅黑" w:hAnsi="微软雅黑"/>
         </w:rPr>
+        <w:lastRenderedPageBreak/>
         <w:t xml:space="preserve">The </w:t>
       </w:r>
       <w:proofErr w:type="gramStart"/>
@@ -14867,7 +14879,6 @@
         <w:rPr>
           <w:rFonts w:ascii="微软雅黑" w:eastAsia="微软雅黑" w:hAnsi="微软雅黑"/>
         </w:rPr>
-        <w:lastRenderedPageBreak/>
         <w:t>Appraisers List</w:t>
       </w:r>
     </w:p>
@@ -15312,7 +15323,7 @@
             <w:bCs/>
             <w:noProof/>
           </w:rPr>
-          <w:t>20</w:t>
+          <w:t>15</w:t>
         </w:r>
         <w:r>
           <w:rPr>
@@ -16819,8 +16830,10 @@
   <w:style w:type="paragraph" w:default="1" w:styleId="a">
     <w:name w:val="Normal"/>
     <w:qFormat/>
+    <w:rsid w:val="00405C40"/>
     <w:pPr>
       <w:widowControl w:val="0"/>
+      <w:spacing w:line="320" w:lineRule="exact"/>
       <w:jc w:val="both"/>
     </w:pPr>
   </w:style>
@@ -17280,7 +17293,7 @@
     <w:charset w:val="00"/>
     <w:family w:val="roman"/>
     <w:pitch w:val="variable"/>
-    <w:sig w:usb0="E0002EFF" w:usb1="C0007843" w:usb2="00000009" w:usb3="00000000" w:csb0="000001FF" w:csb1="00000000"/>
+    <w:sig w:usb0="E0002AFF" w:usb1="C0007843" w:usb2="00000009" w:usb3="00000000" w:csb0="000001FF" w:csb1="00000000"/>
   </w:font>
   <w:font w:name="Wingdings">
     <w:panose1 w:val="05000000000000000000"/>
@@ -17368,6 +17381,7 @@
     <w:rsid w:val="005721F9"/>
     <w:rsid w:val="00D67E87"/>
     <w:rsid w:val="00DB2505"/>
+    <w:rsid w:val="00DB69F1"/>
     <w:rsid w:val="00E05A05"/>
     <w:rsid w:val="00ED236C"/>
   </w:rsids>
@@ -18125,7 +18139,7 @@
 </file>
 
 <file path=customXml/itemProps2.xml><?xml version="1.0" encoding="utf-8"?>
-<ds:datastoreItem xmlns:ds="http://schemas.openxmlformats.org/officeDocument/2006/customXml" ds:itemID="{A8DF3133-9C2C-471D-BE10-E25E1C6516BD}">
+<ds:datastoreItem xmlns:ds="http://schemas.openxmlformats.org/officeDocument/2006/customXml" ds:itemID="{0B9A95DA-559E-4499-9DF7-FD6C3B1B7BCB}">
   <ds:schemaRefs>
     <ds:schemaRef ds:uri="http://schemas.openxmlformats.org/officeDocument/2006/bibliography"/>
   </ds:schemaRefs>

</xml_diff>

<commit_message>
add the task deliver processing of the executor
</commit_message>
<xml_diff>
--- a/doc/Maraton Classes Design.docx
+++ b/doc/Maraton Classes Design.docx
@@ -7769,8 +7769,6 @@
         </w:rPr>
         <w:t>.</w:t>
       </w:r>
-      <w:bookmarkStart w:id="4" w:name="_GoBack"/>
-      <w:bookmarkEnd w:id="4"/>
     </w:p>
     <w:p>
       <w:pPr>
@@ -8114,7 +8112,7 @@
           <w:rFonts w:ascii="微软雅黑" w:eastAsia="微软雅黑" w:hAnsi="微软雅黑"/>
         </w:rPr>
       </w:pPr>
-      <w:bookmarkStart w:id="5" w:name="_Toc433984040"/>
+      <w:bookmarkStart w:id="4" w:name="_Toc433984040"/>
       <w:r>
         <w:rPr>
           <w:rFonts w:ascii="微软雅黑" w:eastAsia="微软雅黑" w:hAnsi="微软雅黑" w:hint="eastAsia"/>
@@ -8145,7 +8143,7 @@
         </w:rPr>
         <w:t>iagram</w:t>
       </w:r>
-      <w:bookmarkEnd w:id="5"/>
+      <w:bookmarkEnd w:id="4"/>
     </w:p>
     <w:p>
       <w:pPr>
@@ -8165,14 +8163,14 @@
           <w:rFonts w:ascii="微软雅黑" w:eastAsia="微软雅黑" w:hAnsi="微软雅黑"/>
         </w:rPr>
       </w:pPr>
-      <w:bookmarkStart w:id="6" w:name="_Toc433984041"/>
+      <w:bookmarkStart w:id="5" w:name="_Toc433984041"/>
       <w:r>
         <w:rPr>
           <w:rFonts w:ascii="微软雅黑" w:eastAsia="微软雅黑" w:hAnsi="微软雅黑" w:hint="eastAsia"/>
         </w:rPr>
         <w:t>Connection Flow</w:t>
       </w:r>
-      <w:bookmarkEnd w:id="6"/>
+      <w:bookmarkEnd w:id="5"/>
     </w:p>
     <w:p>
       <w:pPr>
@@ -8235,7 +8233,7 @@
           <w:rFonts w:ascii="微软雅黑" w:eastAsia="微软雅黑" w:hAnsi="微软雅黑"/>
         </w:rPr>
       </w:pPr>
-      <w:bookmarkStart w:id="7" w:name="_Toc433984042"/>
+      <w:bookmarkStart w:id="6" w:name="_Toc433984042"/>
       <w:r>
         <w:rPr>
           <w:rFonts w:ascii="微软雅黑" w:eastAsia="微软雅黑" w:hAnsi="微软雅黑"/>
@@ -8260,7 +8258,7 @@
         </w:rPr>
         <w:t xml:space="preserve"> Flow</w:t>
       </w:r>
-      <w:bookmarkEnd w:id="7"/>
+      <w:bookmarkEnd w:id="6"/>
     </w:p>
     <w:p>
       <w:pPr>
@@ -8323,7 +8321,7 @@
           <w:rFonts w:ascii="微软雅黑" w:eastAsia="微软雅黑" w:hAnsi="微软雅黑"/>
         </w:rPr>
       </w:pPr>
-      <w:bookmarkStart w:id="8" w:name="_Toc433984043"/>
+      <w:bookmarkStart w:id="7" w:name="_Toc433984043"/>
       <w:r>
         <w:rPr>
           <w:rFonts w:ascii="微软雅黑" w:eastAsia="微软雅黑" w:hAnsi="微软雅黑"/>
@@ -8337,7 +8335,7 @@
         </w:rPr>
         <w:t xml:space="preserve"> Data Flow</w:t>
       </w:r>
-      <w:bookmarkEnd w:id="8"/>
+      <w:bookmarkEnd w:id="7"/>
     </w:p>
     <w:p>
       <w:pPr>
@@ -8400,14 +8398,14 @@
           <w:rFonts w:ascii="微软雅黑" w:eastAsia="微软雅黑" w:hAnsi="微软雅黑"/>
         </w:rPr>
       </w:pPr>
-      <w:bookmarkStart w:id="9" w:name="_Toc433984044"/>
+      <w:bookmarkStart w:id="8" w:name="_Toc433984044"/>
       <w:r>
         <w:rPr>
           <w:rFonts w:ascii="微软雅黑" w:eastAsia="微软雅黑" w:hAnsi="微软雅黑" w:hint="eastAsia"/>
         </w:rPr>
         <w:t>HTTP Session Data Flow</w:t>
       </w:r>
-      <w:bookmarkEnd w:id="9"/>
+      <w:bookmarkEnd w:id="8"/>
     </w:p>
     <w:p>
       <w:pPr>
@@ -8491,7 +8489,7 @@
           <w:rFonts w:ascii="微软雅黑" w:eastAsia="微软雅黑" w:hAnsi="微软雅黑"/>
         </w:rPr>
       </w:pPr>
-      <w:bookmarkStart w:id="10" w:name="_Toc433984045"/>
+      <w:bookmarkStart w:id="9" w:name="_Toc433984045"/>
       <w:r>
         <w:rPr>
           <w:rFonts w:ascii="微软雅黑" w:eastAsia="微软雅黑" w:hAnsi="微软雅黑" w:hint="eastAsia"/>
@@ -8505,7 +8503,7 @@
         </w:rPr>
         <w:t>Layout</w:t>
       </w:r>
-      <w:bookmarkEnd w:id="10"/>
+      <w:bookmarkEnd w:id="9"/>
     </w:p>
     <w:p>
       <w:pPr>
@@ -8525,14 +8523,14 @@
           <w:rFonts w:ascii="微软雅黑" w:eastAsia="微软雅黑" w:hAnsi="微软雅黑"/>
         </w:rPr>
       </w:pPr>
-      <w:bookmarkStart w:id="11" w:name="_Toc433984046"/>
+      <w:bookmarkStart w:id="10" w:name="_Toc433984046"/>
       <w:r>
         <w:rPr>
           <w:rFonts w:ascii="微软雅黑" w:eastAsia="微软雅黑" w:hAnsi="微软雅黑" w:hint="eastAsia"/>
         </w:rPr>
         <w:t>Singleton&lt;T&gt;</w:t>
       </w:r>
-      <w:bookmarkEnd w:id="11"/>
+      <w:bookmarkEnd w:id="10"/>
     </w:p>
     <w:p>
       <w:pPr>
@@ -8589,14 +8587,14 @@
           <w:rFonts w:ascii="微软雅黑" w:eastAsia="微软雅黑" w:hAnsi="微软雅黑"/>
         </w:rPr>
       </w:pPr>
-      <w:bookmarkStart w:id="12" w:name="_Toc433984047"/>
+      <w:bookmarkStart w:id="11" w:name="_Toc433984047"/>
       <w:r>
         <w:rPr>
           <w:rFonts w:ascii="微软雅黑" w:eastAsia="微软雅黑" w:hAnsi="微软雅黑" w:hint="eastAsia"/>
         </w:rPr>
         <w:t>static instance()</w:t>
       </w:r>
-      <w:bookmarkEnd w:id="12"/>
+      <w:bookmarkEnd w:id="11"/>
     </w:p>
     <w:p>
       <w:pPr>
@@ -8622,7 +8620,7 @@
           <w:rFonts w:ascii="微软雅黑" w:eastAsia="微软雅黑" w:hAnsi="微软雅黑"/>
         </w:rPr>
       </w:pPr>
-      <w:bookmarkStart w:id="13" w:name="_Toc433984048"/>
+      <w:bookmarkStart w:id="12" w:name="_Toc433984048"/>
       <w:r>
         <w:rPr>
           <w:rFonts w:ascii="微软雅黑" w:eastAsia="微软雅黑" w:hAnsi="微软雅黑" w:hint="eastAsia"/>
@@ -8635,7 +8633,7 @@
         </w:rPr>
         <w:t>&lt;T&gt;</w:t>
       </w:r>
-      <w:bookmarkEnd w:id="13"/>
+      <w:bookmarkEnd w:id="12"/>
     </w:p>
     <w:p>
       <w:pPr>
@@ -8685,7 +8683,7 @@
           <w:rFonts w:ascii="微软雅黑" w:eastAsia="微软雅黑" w:hAnsi="微软雅黑"/>
         </w:rPr>
       </w:pPr>
-      <w:bookmarkStart w:id="14" w:name="_Toc433984049"/>
+      <w:bookmarkStart w:id="13" w:name="_Toc433984049"/>
       <w:r>
         <w:rPr>
           <w:rFonts w:ascii="微软雅黑" w:eastAsia="微软雅黑" w:hAnsi="微软雅黑"/>
@@ -8704,7 +8702,7 @@
         </w:rPr>
         <w:t>(T* instance)</w:t>
       </w:r>
-      <w:bookmarkEnd w:id="14"/>
+      <w:bookmarkEnd w:id="13"/>
     </w:p>
     <w:p>
       <w:pPr>
@@ -8730,7 +8728,7 @@
           <w:rFonts w:ascii="微软雅黑" w:eastAsia="微软雅黑" w:hAnsi="微软雅黑"/>
         </w:rPr>
       </w:pPr>
-      <w:bookmarkStart w:id="15" w:name="_Toc433984050"/>
+      <w:bookmarkStart w:id="14" w:name="_Toc433984050"/>
       <w:r>
         <w:rPr>
           <w:rFonts w:ascii="微软雅黑" w:eastAsia="微软雅黑" w:hAnsi="微软雅黑"/>
@@ -8749,7 +8747,7 @@
         </w:rPr>
         <w:t>(T* instance)</w:t>
       </w:r>
-      <w:bookmarkEnd w:id="15"/>
+      <w:bookmarkEnd w:id="14"/>
     </w:p>
     <w:p>
       <w:pPr>
@@ -8837,7 +8835,7 @@
           <w:rFonts w:ascii="微软雅黑" w:eastAsia="微软雅黑" w:hAnsi="微软雅黑"/>
         </w:rPr>
       </w:pPr>
-      <w:bookmarkStart w:id="16" w:name="_Toc433984051"/>
+      <w:bookmarkStart w:id="15" w:name="_Toc433984051"/>
       <w:r>
         <w:rPr>
           <w:rFonts w:ascii="微软雅黑" w:eastAsia="微软雅黑" w:hAnsi="微软雅黑" w:hint="eastAsia"/>
@@ -8845,7 +8843,7 @@
         <w:lastRenderedPageBreak/>
         <w:t>Protocol Layout</w:t>
       </w:r>
-      <w:bookmarkEnd w:id="16"/>
+      <w:bookmarkEnd w:id="15"/>
     </w:p>
     <w:p>
       <w:pPr>
@@ -8886,7 +8884,7 @@
           <w:rFonts w:ascii="微软雅黑" w:eastAsia="微软雅黑" w:hAnsi="微软雅黑"/>
         </w:rPr>
       </w:pPr>
-      <w:bookmarkStart w:id="17" w:name="_Toc433984052"/>
+      <w:bookmarkStart w:id="16" w:name="_Toc433984052"/>
       <w:r>
         <w:rPr>
           <w:rFonts w:ascii="微软雅黑" w:eastAsia="微软雅黑" w:hAnsi="微软雅黑"/>
@@ -8894,7 +8892,7 @@
         <w:lastRenderedPageBreak/>
         <w:t>Utility</w:t>
       </w:r>
-      <w:bookmarkEnd w:id="17"/>
+      <w:bookmarkEnd w:id="16"/>
     </w:p>
     <w:p>
       <w:pPr>
@@ -8914,14 +8912,14 @@
           <w:rFonts w:ascii="微软雅黑" w:eastAsia="微软雅黑" w:hAnsi="微软雅黑"/>
         </w:rPr>
       </w:pPr>
-      <w:bookmarkStart w:id="18" w:name="_Toc433984053"/>
+      <w:bookmarkStart w:id="17" w:name="_Toc433984053"/>
       <w:r>
         <w:rPr>
           <w:rFonts w:ascii="微软雅黑" w:eastAsia="微软雅黑" w:hAnsi="微软雅黑" w:hint="eastAsia"/>
         </w:rPr>
         <w:t>CircleBuffer</w:t>
       </w:r>
-      <w:bookmarkEnd w:id="18"/>
+      <w:bookmarkEnd w:id="17"/>
     </w:p>
     <w:p>
       <w:pPr>
@@ -8953,7 +8951,7 @@
           <w:rFonts w:ascii="微软雅黑" w:eastAsia="微软雅黑" w:hAnsi="微软雅黑"/>
         </w:rPr>
       </w:pPr>
-      <w:bookmarkStart w:id="19" w:name="_Toc433984054"/>
+      <w:bookmarkStart w:id="18" w:name="_Toc433984054"/>
       <w:r>
         <w:rPr>
           <w:rFonts w:ascii="微软雅黑" w:eastAsia="微软雅黑" w:hAnsi="微软雅黑" w:hint="eastAsia"/>
@@ -8966,7 +8964,7 @@
         </w:rPr>
         <w:t>const char* data, int len)</w:t>
       </w:r>
-      <w:bookmarkEnd w:id="19"/>
+      <w:bookmarkEnd w:id="18"/>
     </w:p>
     <w:p>
       <w:pPr>
@@ -8992,14 +8990,14 @@
           <w:rFonts w:ascii="微软雅黑" w:eastAsia="微软雅黑" w:hAnsi="微软雅黑"/>
         </w:rPr>
       </w:pPr>
-      <w:bookmarkStart w:id="20" w:name="_Toc433984055"/>
+      <w:bookmarkStart w:id="19" w:name="_Toc433984055"/>
       <w:r>
         <w:rPr>
           <w:rFonts w:ascii="微软雅黑" w:eastAsia="微软雅黑" w:hAnsi="微软雅黑" w:hint="eastAsia"/>
         </w:rPr>
         <w:t>char* pop(int len)</w:t>
       </w:r>
-      <w:bookmarkEnd w:id="20"/>
+      <w:bookmarkEnd w:id="19"/>
     </w:p>
     <w:p>
       <w:pPr>
@@ -9047,14 +9045,14 @@
           <w:szCs w:val="32"/>
         </w:rPr>
       </w:pPr>
-      <w:bookmarkStart w:id="21" w:name="_Toc433902772"/>
-      <w:bookmarkStart w:id="22" w:name="_Toc433977321"/>
-      <w:bookmarkStart w:id="23" w:name="_Toc433977398"/>
-      <w:bookmarkStart w:id="24" w:name="_Toc433984056"/>
+      <w:bookmarkStart w:id="20" w:name="_Toc433902772"/>
+      <w:bookmarkStart w:id="21" w:name="_Toc433977321"/>
+      <w:bookmarkStart w:id="22" w:name="_Toc433977398"/>
+      <w:bookmarkStart w:id="23" w:name="_Toc433984056"/>
+      <w:bookmarkEnd w:id="20"/>
       <w:bookmarkEnd w:id="21"/>
       <w:bookmarkEnd w:id="22"/>
       <w:bookmarkEnd w:id="23"/>
-      <w:bookmarkEnd w:id="24"/>
     </w:p>
     <w:p>
       <w:pPr>
@@ -9077,14 +9075,14 @@
           <w:szCs w:val="32"/>
         </w:rPr>
       </w:pPr>
-      <w:bookmarkStart w:id="25" w:name="_Toc433902773"/>
-      <w:bookmarkStart w:id="26" w:name="_Toc433977322"/>
-      <w:bookmarkStart w:id="27" w:name="_Toc433977399"/>
-      <w:bookmarkStart w:id="28" w:name="_Toc433984057"/>
+      <w:bookmarkStart w:id="24" w:name="_Toc433902773"/>
+      <w:bookmarkStart w:id="25" w:name="_Toc433977322"/>
+      <w:bookmarkStart w:id="26" w:name="_Toc433977399"/>
+      <w:bookmarkStart w:id="27" w:name="_Toc433984057"/>
+      <w:bookmarkEnd w:id="24"/>
       <w:bookmarkEnd w:id="25"/>
       <w:bookmarkEnd w:id="26"/>
       <w:bookmarkEnd w:id="27"/>
-      <w:bookmarkEnd w:id="28"/>
     </w:p>
     <w:p>
       <w:pPr>
@@ -9107,14 +9105,14 @@
           <w:szCs w:val="32"/>
         </w:rPr>
       </w:pPr>
-      <w:bookmarkStart w:id="29" w:name="_Toc433902774"/>
-      <w:bookmarkStart w:id="30" w:name="_Toc433977323"/>
-      <w:bookmarkStart w:id="31" w:name="_Toc433977400"/>
-      <w:bookmarkStart w:id="32" w:name="_Toc433984058"/>
+      <w:bookmarkStart w:id="28" w:name="_Toc433902774"/>
+      <w:bookmarkStart w:id="29" w:name="_Toc433977323"/>
+      <w:bookmarkStart w:id="30" w:name="_Toc433977400"/>
+      <w:bookmarkStart w:id="31" w:name="_Toc433984058"/>
+      <w:bookmarkEnd w:id="28"/>
       <w:bookmarkEnd w:id="29"/>
       <w:bookmarkEnd w:id="30"/>
       <w:bookmarkEnd w:id="31"/>
-      <w:bookmarkEnd w:id="32"/>
     </w:p>
     <w:p>
       <w:pPr>
@@ -9137,14 +9135,14 @@
           <w:szCs w:val="32"/>
         </w:rPr>
       </w:pPr>
-      <w:bookmarkStart w:id="33" w:name="_Toc433902775"/>
-      <w:bookmarkStart w:id="34" w:name="_Toc433977324"/>
-      <w:bookmarkStart w:id="35" w:name="_Toc433977401"/>
-      <w:bookmarkStart w:id="36" w:name="_Toc433984059"/>
+      <w:bookmarkStart w:id="32" w:name="_Toc433902775"/>
+      <w:bookmarkStart w:id="33" w:name="_Toc433977324"/>
+      <w:bookmarkStart w:id="34" w:name="_Toc433977401"/>
+      <w:bookmarkStart w:id="35" w:name="_Toc433984059"/>
+      <w:bookmarkEnd w:id="32"/>
       <w:bookmarkEnd w:id="33"/>
       <w:bookmarkEnd w:id="34"/>
       <w:bookmarkEnd w:id="35"/>
-      <w:bookmarkEnd w:id="36"/>
     </w:p>
     <w:p>
       <w:pPr>
@@ -9167,14 +9165,14 @@
           <w:szCs w:val="32"/>
         </w:rPr>
       </w:pPr>
-      <w:bookmarkStart w:id="37" w:name="_Toc433902776"/>
-      <w:bookmarkStart w:id="38" w:name="_Toc433977325"/>
-      <w:bookmarkStart w:id="39" w:name="_Toc433977402"/>
-      <w:bookmarkStart w:id="40" w:name="_Toc433984060"/>
+      <w:bookmarkStart w:id="36" w:name="_Toc433902776"/>
+      <w:bookmarkStart w:id="37" w:name="_Toc433977325"/>
+      <w:bookmarkStart w:id="38" w:name="_Toc433977402"/>
+      <w:bookmarkStart w:id="39" w:name="_Toc433984060"/>
+      <w:bookmarkEnd w:id="36"/>
       <w:bookmarkEnd w:id="37"/>
       <w:bookmarkEnd w:id="38"/>
       <w:bookmarkEnd w:id="39"/>
-      <w:bookmarkEnd w:id="40"/>
     </w:p>
     <w:p>
       <w:pPr>
@@ -9197,14 +9195,14 @@
           <w:szCs w:val="32"/>
         </w:rPr>
       </w:pPr>
-      <w:bookmarkStart w:id="41" w:name="_Toc433902777"/>
-      <w:bookmarkStart w:id="42" w:name="_Toc433977326"/>
-      <w:bookmarkStart w:id="43" w:name="_Toc433977403"/>
-      <w:bookmarkStart w:id="44" w:name="_Toc433984061"/>
+      <w:bookmarkStart w:id="40" w:name="_Toc433902777"/>
+      <w:bookmarkStart w:id="41" w:name="_Toc433977326"/>
+      <w:bookmarkStart w:id="42" w:name="_Toc433977403"/>
+      <w:bookmarkStart w:id="43" w:name="_Toc433984061"/>
+      <w:bookmarkEnd w:id="40"/>
       <w:bookmarkEnd w:id="41"/>
       <w:bookmarkEnd w:id="42"/>
       <w:bookmarkEnd w:id="43"/>
-      <w:bookmarkEnd w:id="44"/>
     </w:p>
     <w:p>
       <w:pPr>
@@ -9217,14 +9215,14 @@
           <w:rFonts w:ascii="微软雅黑" w:eastAsia="微软雅黑" w:hAnsi="微软雅黑"/>
         </w:rPr>
       </w:pPr>
-      <w:bookmarkStart w:id="45" w:name="_Toc433984062"/>
+      <w:bookmarkStart w:id="44" w:name="_Toc433984062"/>
       <w:r>
         <w:rPr>
           <w:rFonts w:ascii="微软雅黑" w:eastAsia="微软雅黑" w:hAnsi="微软雅黑" w:hint="eastAsia"/>
         </w:rPr>
         <w:t>Buffer</w:t>
       </w:r>
-      <w:bookmarkEnd w:id="45"/>
+      <w:bookmarkEnd w:id="44"/>
     </w:p>
     <w:p>
       <w:pPr>
@@ -9256,7 +9254,7 @@
           <w:rFonts w:ascii="微软雅黑" w:eastAsia="微软雅黑" w:hAnsi="微软雅黑"/>
         </w:rPr>
       </w:pPr>
-      <w:bookmarkStart w:id="46" w:name="_Toc433984063"/>
+      <w:bookmarkStart w:id="45" w:name="_Toc433984063"/>
       <w:r>
         <w:rPr>
           <w:rFonts w:ascii="微软雅黑" w:eastAsia="微软雅黑" w:hAnsi="微软雅黑" w:hint="eastAsia"/>
@@ -9269,7 +9267,7 @@
         </w:rPr>
         <w:t>(const Buffer&amp; buffer)</w:t>
       </w:r>
-      <w:bookmarkEnd w:id="46"/>
+      <w:bookmarkEnd w:id="45"/>
     </w:p>
     <w:p>
       <w:pPr>
@@ -9295,14 +9293,14 @@
           <w:rFonts w:ascii="微软雅黑" w:eastAsia="微软雅黑" w:hAnsi="微软雅黑"/>
         </w:rPr>
       </w:pPr>
-      <w:bookmarkStart w:id="47" w:name="_Toc433984064"/>
+      <w:bookmarkStart w:id="46" w:name="_Toc433984064"/>
       <w:r>
         <w:rPr>
           <w:rFonts w:ascii="微软雅黑" w:eastAsia="微软雅黑" w:hAnsi="微软雅黑" w:hint="eastAsia"/>
         </w:rPr>
         <w:t>Buffer(const Buffer&amp;&amp; buffer)</w:t>
       </w:r>
-      <w:bookmarkEnd w:id="47"/>
+      <w:bookmarkEnd w:id="46"/>
     </w:p>
     <w:p>
       <w:pPr>
@@ -9328,7 +9326,7 @@
           <w:rFonts w:ascii="微软雅黑" w:eastAsia="微软雅黑" w:hAnsi="微软雅黑"/>
         </w:rPr>
       </w:pPr>
-      <w:bookmarkStart w:id="48" w:name="_Toc433984065"/>
+      <w:bookmarkStart w:id="47" w:name="_Toc433984065"/>
       <w:r>
         <w:rPr>
           <w:rFonts w:ascii="微软雅黑" w:eastAsia="微软雅黑" w:hAnsi="微软雅黑" w:hint="eastAsia"/>
@@ -9341,7 +9339,7 @@
         </w:rPr>
         <w:t>(Buffer&amp; buffer)</w:t>
       </w:r>
-      <w:bookmarkEnd w:id="48"/>
+      <w:bookmarkEnd w:id="47"/>
     </w:p>
     <w:p>
       <w:pPr>
@@ -9367,14 +9365,14 @@
           <w:rFonts w:ascii="微软雅黑" w:eastAsia="微软雅黑" w:hAnsi="微软雅黑"/>
         </w:rPr>
       </w:pPr>
-      <w:bookmarkStart w:id="49" w:name="_Toc433984066"/>
+      <w:bookmarkStart w:id="48" w:name="_Toc433984066"/>
       <w:r>
         <w:rPr>
           <w:rFonts w:ascii="微软雅黑" w:eastAsia="微软雅黑" w:hAnsi="微软雅黑" w:hint="eastAsia"/>
         </w:rPr>
         <w:t>Buffer&amp; operator=(Buffer&amp;&amp; buffer)</w:t>
       </w:r>
-      <w:bookmarkEnd w:id="49"/>
+      <w:bookmarkEnd w:id="48"/>
     </w:p>
     <w:p>
       <w:pPr>
@@ -9406,7 +9404,7 @@
           <w:rFonts w:ascii="微软雅黑" w:eastAsia="微软雅黑" w:hAnsi="微软雅黑"/>
         </w:rPr>
       </w:pPr>
-      <w:bookmarkStart w:id="50" w:name="_Toc433984067"/>
+      <w:bookmarkStart w:id="49" w:name="_Toc433984067"/>
       <w:r>
         <w:rPr>
           <w:rFonts w:ascii="微软雅黑" w:eastAsia="微软雅黑" w:hAnsi="微软雅黑" w:hint="eastAsia"/>
@@ -9420,7 +9418,7 @@
         </w:rPr>
         <w:t>const char* data,int len)</w:t>
       </w:r>
-      <w:bookmarkEnd w:id="50"/>
+      <w:bookmarkEnd w:id="49"/>
     </w:p>
     <w:p>
       <w:pPr>
@@ -9486,14 +9484,14 @@
           <w:rFonts w:ascii="微软雅黑" w:eastAsia="微软雅黑" w:hAnsi="微软雅黑"/>
         </w:rPr>
       </w:pPr>
-      <w:bookmarkStart w:id="51" w:name="_Toc433984068"/>
+      <w:bookmarkStart w:id="50" w:name="_Toc433984068"/>
       <w:r>
         <w:rPr>
           <w:rFonts w:ascii="微软雅黑" w:eastAsia="微软雅黑" w:hAnsi="微软雅黑" w:hint="eastAsia"/>
         </w:rPr>
         <w:t>char* raw()</w:t>
       </w:r>
-      <w:bookmarkEnd w:id="51"/>
+      <w:bookmarkEnd w:id="50"/>
     </w:p>
     <w:p>
       <w:pPr>
@@ -9538,14 +9536,14 @@
           <w:rFonts w:ascii="微软雅黑" w:eastAsia="微软雅黑" w:hAnsi="微软雅黑"/>
         </w:rPr>
       </w:pPr>
-      <w:bookmarkStart w:id="52" w:name="_Toc433984069"/>
+      <w:bookmarkStart w:id="51" w:name="_Toc433984069"/>
       <w:r>
         <w:rPr>
           <w:rFonts w:ascii="微软雅黑" w:eastAsia="微软雅黑" w:hAnsi="微软雅黑" w:hint="eastAsia"/>
         </w:rPr>
         <w:t>int length()</w:t>
       </w:r>
-      <w:bookmarkEnd w:id="52"/>
+      <w:bookmarkEnd w:id="51"/>
     </w:p>
     <w:p>
       <w:pPr>
@@ -9584,14 +9582,14 @@
           <w:rFonts w:ascii="微软雅黑" w:eastAsia="微软雅黑" w:hAnsi="微软雅黑"/>
         </w:rPr>
       </w:pPr>
-      <w:bookmarkStart w:id="53" w:name="_Toc433984070"/>
+      <w:bookmarkStart w:id="52" w:name="_Toc433984070"/>
       <w:r>
         <w:rPr>
           <w:rFonts w:ascii="微软雅黑" w:eastAsia="微软雅黑" w:hAnsi="微软雅黑" w:hint="eastAsia"/>
         </w:rPr>
         <w:t>Logger</w:t>
       </w:r>
-      <w:bookmarkEnd w:id="53"/>
+      <w:bookmarkEnd w:id="52"/>
     </w:p>
     <w:p>
       <w:pPr>
@@ -9617,7 +9615,7 @@
           <w:rFonts w:ascii="微软雅黑" w:eastAsia="微软雅黑" w:hAnsi="微软雅黑"/>
         </w:rPr>
       </w:pPr>
-      <w:bookmarkStart w:id="54" w:name="_Toc433984071"/>
+      <w:bookmarkStart w:id="53" w:name="_Toc433984071"/>
       <w:r>
         <w:rPr>
           <w:rFonts w:ascii="微软雅黑" w:eastAsia="微软雅黑" w:hAnsi="微软雅黑" w:hint="eastAsia"/>
@@ -9630,7 +9628,7 @@
         </w:rPr>
         <w:t xml:space="preserve"> void sys(const char* fmt,…)</w:t>
       </w:r>
-      <w:bookmarkEnd w:id="54"/>
+      <w:bookmarkEnd w:id="53"/>
     </w:p>
     <w:p>
       <w:pPr>
@@ -9662,7 +9660,7 @@
           <w:rFonts w:ascii="微软雅黑" w:eastAsia="微软雅黑" w:hAnsi="微软雅黑"/>
         </w:rPr>
       </w:pPr>
-      <w:bookmarkStart w:id="55" w:name="_Toc433984072"/>
+      <w:bookmarkStart w:id="54" w:name="_Toc433984072"/>
       <w:r>
         <w:rPr>
           <w:rFonts w:ascii="微软雅黑" w:eastAsia="微软雅黑" w:hAnsi="微软雅黑" w:hint="eastAsia"/>
@@ -9675,7 +9673,7 @@
         </w:rPr>
         <w:t>error(const char* fmd,…)</w:t>
       </w:r>
-      <w:bookmarkEnd w:id="55"/>
+      <w:bookmarkEnd w:id="54"/>
     </w:p>
     <w:p>
       <w:pPr>
@@ -9701,14 +9699,14 @@
           <w:rFonts w:ascii="微软雅黑" w:eastAsia="微软雅黑" w:hAnsi="微软雅黑"/>
         </w:rPr>
       </w:pPr>
-      <w:bookmarkStart w:id="56" w:name="_Toc433984073"/>
+      <w:bookmarkStart w:id="55" w:name="_Toc433984073"/>
       <w:r>
         <w:rPr>
           <w:rFonts w:ascii="微软雅黑" w:eastAsia="微软雅黑" w:hAnsi="微软雅黑" w:hint="eastAsia"/>
         </w:rPr>
         <w:t>Zlib</w:t>
       </w:r>
-      <w:bookmarkEnd w:id="56"/>
+      <w:bookmarkEnd w:id="55"/>
     </w:p>
     <w:p>
       <w:pPr>
@@ -9740,7 +9738,7 @@
           <w:rFonts w:ascii="微软雅黑" w:eastAsia="微软雅黑" w:hAnsi="微软雅黑"/>
         </w:rPr>
       </w:pPr>
-      <w:bookmarkStart w:id="57" w:name="_Toc433984074"/>
+      <w:bookmarkStart w:id="56" w:name="_Toc433984074"/>
       <w:r>
         <w:rPr>
           <w:rFonts w:ascii="微软雅黑" w:eastAsia="微软雅黑" w:hAnsi="微软雅黑" w:hint="eastAsia"/>
@@ -9765,7 +9763,7 @@
         </w:rPr>
         <w:t>(const char* data,int len)</w:t>
       </w:r>
-      <w:bookmarkEnd w:id="57"/>
+      <w:bookmarkEnd w:id="56"/>
     </w:p>
     <w:p>
       <w:pPr>
@@ -9813,7 +9811,7 @@
           <w:rFonts w:ascii="微软雅黑" w:eastAsia="微软雅黑" w:hAnsi="微软雅黑"/>
         </w:rPr>
       </w:pPr>
-      <w:bookmarkStart w:id="58" w:name="_Toc433984075"/>
+      <w:bookmarkStart w:id="57" w:name="_Toc433984075"/>
       <w:r>
         <w:rPr>
           <w:rFonts w:ascii="微软雅黑" w:eastAsia="微软雅黑" w:hAnsi="微软雅黑" w:hint="eastAsia"/>
@@ -9827,7 +9825,7 @@
         </w:rPr>
         <w:t>char* data , int len)</w:t>
       </w:r>
-      <w:bookmarkEnd w:id="58"/>
+      <w:bookmarkEnd w:id="57"/>
     </w:p>
     <w:p>
       <w:pPr>
@@ -9882,14 +9880,14 @@
           <w:rFonts w:ascii="微软雅黑" w:eastAsia="微软雅黑" w:hAnsi="微软雅黑"/>
         </w:rPr>
       </w:pPr>
-      <w:bookmarkStart w:id="59" w:name="_Toc433984076"/>
+      <w:bookmarkStart w:id="58" w:name="_Toc433984076"/>
       <w:r>
         <w:rPr>
           <w:rFonts w:ascii="微软雅黑" w:eastAsia="微软雅黑" w:hAnsi="微软雅黑" w:hint="eastAsia"/>
         </w:rPr>
         <w:t>UUID</w:t>
       </w:r>
-      <w:bookmarkEnd w:id="59"/>
+      <w:bookmarkEnd w:id="58"/>
     </w:p>
     <w:p>
       <w:pPr>
@@ -9915,14 +9913,14 @@
           <w:rFonts w:ascii="微软雅黑" w:eastAsia="微软雅黑" w:hAnsi="微软雅黑"/>
         </w:rPr>
       </w:pPr>
-      <w:bookmarkStart w:id="60" w:name="_Toc433984077"/>
+      <w:bookmarkStart w:id="59" w:name="_Toc433984077"/>
       <w:r>
         <w:rPr>
           <w:rFonts w:ascii="微软雅黑" w:eastAsia="微软雅黑" w:hAnsi="微软雅黑" w:hint="eastAsia"/>
         </w:rPr>
         <w:t>static string create()</w:t>
       </w:r>
-      <w:bookmarkEnd w:id="60"/>
+      <w:bookmarkEnd w:id="59"/>
     </w:p>
     <w:p>
       <w:pPr>
@@ -9969,7 +9967,7 @@
           <w:rFonts w:ascii="微软雅黑" w:eastAsia="微软雅黑" w:hAnsi="微软雅黑"/>
         </w:rPr>
       </w:pPr>
-      <w:bookmarkStart w:id="61" w:name="_Toc433984078"/>
+      <w:bookmarkStart w:id="60" w:name="_Toc433984078"/>
       <w:r>
         <w:rPr>
           <w:rFonts w:ascii="微软雅黑" w:eastAsia="微软雅黑" w:hAnsi="微软雅黑"/>
@@ -9977,7 +9975,7 @@
         <w:lastRenderedPageBreak/>
         <w:t>Network Layout</w:t>
       </w:r>
-      <w:bookmarkEnd w:id="61"/>
+      <w:bookmarkEnd w:id="60"/>
     </w:p>
     <w:p>
       <w:pPr>
@@ -9997,14 +9995,14 @@
           <w:rFonts w:ascii="微软雅黑" w:eastAsia="微软雅黑" w:hAnsi="微软雅黑"/>
         </w:rPr>
       </w:pPr>
-      <w:bookmarkStart w:id="62" w:name="_Toc433984079"/>
+      <w:bookmarkStart w:id="61" w:name="_Toc433984079"/>
       <w:r>
         <w:rPr>
           <w:rFonts w:ascii="微软雅黑" w:eastAsia="微软雅黑" w:hAnsi="微软雅黑"/>
         </w:rPr>
         <w:t>Network Socket</w:t>
       </w:r>
-      <w:bookmarkEnd w:id="62"/>
+      <w:bookmarkEnd w:id="61"/>
     </w:p>
     <w:p>
       <w:pPr>
@@ -10060,14 +10058,14 @@
           <w:rFonts w:ascii="微软雅黑" w:eastAsia="微软雅黑" w:hAnsi="微软雅黑"/>
         </w:rPr>
       </w:pPr>
-      <w:bookmarkStart w:id="63" w:name="_Toc433984080"/>
+      <w:bookmarkStart w:id="62" w:name="_Toc433984080"/>
       <w:r>
         <w:rPr>
           <w:rFonts w:ascii="微软雅黑" w:eastAsia="微软雅黑" w:hAnsi="微软雅黑" w:hint="eastAsia"/>
         </w:rPr>
         <w:t>UVSockService</w:t>
       </w:r>
-      <w:bookmarkEnd w:id="63"/>
+      <w:bookmarkEnd w:id="62"/>
     </w:p>
     <w:p>
       <w:pPr>
@@ -10379,7 +10377,7 @@
           <w:rFonts w:ascii="微软雅黑" w:eastAsia="微软雅黑" w:hAnsi="微软雅黑"/>
         </w:rPr>
       </w:pPr>
-      <w:bookmarkStart w:id="64" w:name="_Toc433984081"/>
+      <w:bookmarkStart w:id="63" w:name="_Toc433984081"/>
       <w:r>
         <w:rPr>
           <w:rFonts w:ascii="微软雅黑" w:eastAsia="微软雅黑" w:hAnsi="微软雅黑" w:hint="eastAsia"/>
@@ -10404,7 +10402,7 @@
         </w:rPr>
         <w:t>T&gt;</w:t>
       </w:r>
-      <w:bookmarkEnd w:id="64"/>
+      <w:bookmarkEnd w:id="63"/>
     </w:p>
     <w:p>
       <w:pPr>
@@ -10867,14 +10865,14 @@
           <w:rFonts w:ascii="微软雅黑" w:eastAsia="微软雅黑" w:hAnsi="微软雅黑"/>
         </w:rPr>
       </w:pPr>
-      <w:bookmarkStart w:id="65" w:name="_Toc433984082"/>
+      <w:bookmarkStart w:id="64" w:name="_Toc433984082"/>
       <w:r>
         <w:rPr>
           <w:rFonts w:ascii="微软雅黑" w:eastAsia="微软雅黑" w:hAnsi="微软雅黑" w:hint="eastAsia"/>
         </w:rPr>
         <w:t>Session</w:t>
       </w:r>
-      <w:bookmarkEnd w:id="65"/>
+      <w:bookmarkEnd w:id="64"/>
     </w:p>
     <w:p>
       <w:pPr>
@@ -11127,14 +11125,14 @@
           <w:rFonts w:ascii="微软雅黑" w:eastAsia="微软雅黑" w:hAnsi="微软雅黑"/>
         </w:rPr>
       </w:pPr>
-      <w:bookmarkStart w:id="66" w:name="_Toc433984083"/>
+      <w:bookmarkStart w:id="65" w:name="_Toc433984083"/>
       <w:r>
         <w:rPr>
           <w:rFonts w:ascii="微软雅黑" w:eastAsia="微软雅黑" w:hAnsi="微软雅黑" w:hint="eastAsia"/>
         </w:rPr>
         <w:t>HTTPSession</w:t>
       </w:r>
-      <w:bookmarkEnd w:id="66"/>
+      <w:bookmarkEnd w:id="65"/>
     </w:p>
     <w:p>
       <w:pPr>
@@ -11332,14 +11330,14 @@
           <w:rFonts w:ascii="微软雅黑" w:eastAsia="微软雅黑" w:hAnsi="微软雅黑"/>
         </w:rPr>
       </w:pPr>
-      <w:bookmarkStart w:id="67" w:name="_Toc433984084"/>
+      <w:bookmarkStart w:id="66" w:name="_Toc433984084"/>
       <w:r>
         <w:rPr>
           <w:rFonts w:ascii="微软雅黑" w:eastAsia="微软雅黑" w:hAnsi="微软雅黑" w:hint="eastAsia"/>
         </w:rPr>
         <w:t>ClusterSession</w:t>
       </w:r>
-      <w:bookmarkEnd w:id="67"/>
+      <w:bookmarkEnd w:id="66"/>
     </w:p>
     <w:p>
       <w:pPr>
@@ -11611,14 +11609,14 @@
           <w:rFonts w:ascii="微软雅黑" w:eastAsia="微软雅黑" w:hAnsi="微软雅黑"/>
         </w:rPr>
       </w:pPr>
-      <w:bookmarkStart w:id="68" w:name="_Toc433984085"/>
+      <w:bookmarkStart w:id="67" w:name="_Toc433984085"/>
       <w:r>
         <w:rPr>
           <w:rFonts w:ascii="微软雅黑" w:eastAsia="微软雅黑" w:hAnsi="微软雅黑" w:hint="eastAsia"/>
         </w:rPr>
         <w:t>ExecutorSession</w:t>
       </w:r>
-      <w:bookmarkEnd w:id="68"/>
+      <w:bookmarkEnd w:id="67"/>
     </w:p>
     <w:p>
       <w:pPr>
@@ -11971,7 +11969,7 @@
           <w:rFonts w:ascii="微软雅黑" w:eastAsia="微软雅黑" w:hAnsi="微软雅黑"/>
         </w:rPr>
       </w:pPr>
-      <w:bookmarkStart w:id="69" w:name="_Toc433984086"/>
+      <w:bookmarkStart w:id="68" w:name="_Toc433984086"/>
       <w:r>
         <w:rPr>
           <w:rFonts w:ascii="微软雅黑" w:eastAsia="微软雅黑" w:hAnsi="微软雅黑"/>
@@ -11984,7 +11982,7 @@
         </w:rPr>
         <w:t>Session</w:t>
       </w:r>
-      <w:bookmarkEnd w:id="69"/>
+      <w:bookmarkEnd w:id="68"/>
     </w:p>
     <w:p>
       <w:pPr>
@@ -12162,7 +12160,7 @@
           <w:rFonts w:ascii="微软雅黑" w:eastAsia="微软雅黑" w:hAnsi="微软雅黑"/>
         </w:rPr>
       </w:pPr>
-      <w:bookmarkStart w:id="70" w:name="_Toc433984087"/>
+      <w:bookmarkStart w:id="69" w:name="_Toc433984087"/>
       <w:r>
         <w:rPr>
           <w:rFonts w:ascii="微软雅黑" w:eastAsia="微软雅黑" w:hAnsi="微软雅黑" w:hint="eastAsia"/>
@@ -12181,7 +12179,7 @@
         </w:rPr>
         <w:t>Layout</w:t>
       </w:r>
-      <w:bookmarkEnd w:id="70"/>
+      <w:bookmarkEnd w:id="69"/>
     </w:p>
     <w:p>
       <w:pPr>
@@ -12201,14 +12199,14 @@
           <w:rFonts w:ascii="微软雅黑" w:eastAsia="微软雅黑" w:hAnsi="微软雅黑"/>
         </w:rPr>
       </w:pPr>
-      <w:bookmarkStart w:id="71" w:name="_Toc433984088"/>
+      <w:bookmarkStart w:id="70" w:name="_Toc433984088"/>
       <w:r>
         <w:rPr>
           <w:rFonts w:ascii="微软雅黑" w:eastAsia="微软雅黑" w:hAnsi="微软雅黑" w:hint="eastAsia"/>
         </w:rPr>
         <w:t>HTTPHandler</w:t>
       </w:r>
-      <w:bookmarkEnd w:id="71"/>
+      <w:bookmarkEnd w:id="70"/>
     </w:p>
     <w:p>
       <w:pPr>
@@ -12277,14 +12275,14 @@
           <w:rFonts w:ascii="微软雅黑" w:eastAsia="微软雅黑" w:hAnsi="微软雅黑"/>
         </w:rPr>
       </w:pPr>
-      <w:bookmarkStart w:id="72" w:name="_Toc433984089"/>
+      <w:bookmarkStart w:id="71" w:name="_Toc433984089"/>
       <w:r>
         <w:rPr>
           <w:rFonts w:ascii="微软雅黑" w:eastAsia="微软雅黑" w:hAnsi="微软雅黑" w:hint="eastAsia"/>
         </w:rPr>
         <w:t>HTTPRouter</w:t>
       </w:r>
-      <w:bookmarkEnd w:id="72"/>
+      <w:bookmarkEnd w:id="71"/>
     </w:p>
     <w:p>
       <w:pPr>
@@ -12656,14 +12654,14 @@
           <w:rFonts w:ascii="微软雅黑" w:eastAsia="微软雅黑" w:hAnsi="微软雅黑"/>
         </w:rPr>
       </w:pPr>
-      <w:bookmarkStart w:id="73" w:name="_Toc433984090"/>
+      <w:bookmarkStart w:id="72" w:name="_Toc433984090"/>
       <w:r>
         <w:rPr>
           <w:rFonts w:ascii="微软雅黑" w:eastAsia="微软雅黑" w:hAnsi="微软雅黑" w:hint="eastAsia"/>
         </w:rPr>
         <w:t>HTTPRequest</w:t>
       </w:r>
-      <w:bookmarkEnd w:id="73"/>
+      <w:bookmarkEnd w:id="72"/>
     </w:p>
     <w:p>
       <w:pPr>
@@ -13136,14 +13134,14 @@
           <w:rFonts w:ascii="微软雅黑" w:eastAsia="微软雅黑" w:hAnsi="微软雅黑"/>
         </w:rPr>
       </w:pPr>
-      <w:bookmarkStart w:id="74" w:name="_Toc433984091"/>
+      <w:bookmarkStart w:id="73" w:name="_Toc433984091"/>
       <w:r>
         <w:rPr>
           <w:rFonts w:ascii="微软雅黑" w:eastAsia="微软雅黑" w:hAnsi="微软雅黑" w:hint="eastAsia"/>
         </w:rPr>
         <w:t>HTTPResponse</w:t>
       </w:r>
-      <w:bookmarkEnd w:id="74"/>
+      <w:bookmarkEnd w:id="73"/>
     </w:p>
     <w:p>
       <w:pPr>
@@ -13573,7 +13571,7 @@
           <w:rFonts w:ascii="微软雅黑" w:eastAsia="微软雅黑" w:hAnsi="微软雅黑"/>
         </w:rPr>
       </w:pPr>
-      <w:bookmarkStart w:id="75" w:name="_Toc433984092"/>
+      <w:bookmarkStart w:id="74" w:name="_Toc433984092"/>
       <w:r>
         <w:rPr>
           <w:rFonts w:ascii="微软雅黑" w:eastAsia="微软雅黑" w:hAnsi="微软雅黑" w:hint="eastAsia"/>
@@ -13593,7 +13591,7 @@
         </w:rPr>
         <w:t>Layout</w:t>
       </w:r>
-      <w:bookmarkEnd w:id="75"/>
+      <w:bookmarkEnd w:id="74"/>
     </w:p>
     <w:p>
       <w:pPr>
@@ -13613,14 +13611,14 @@
           <w:rFonts w:ascii="微软雅黑" w:eastAsia="微软雅黑" w:hAnsi="微软雅黑"/>
         </w:rPr>
       </w:pPr>
-      <w:bookmarkStart w:id="76" w:name="_Toc433984093"/>
+      <w:bookmarkStart w:id="75" w:name="_Toc433984093"/>
       <w:r>
         <w:rPr>
           <w:rFonts w:ascii="微软雅黑" w:eastAsia="微软雅黑" w:hAnsi="微软雅黑" w:hint="eastAsia"/>
         </w:rPr>
         <w:t>Master Session</w:t>
       </w:r>
-      <w:bookmarkEnd w:id="76"/>
+      <w:bookmarkEnd w:id="75"/>
     </w:p>
     <w:p/>
     <w:p>
@@ -13637,7 +13635,7 @@
           <w:szCs w:val="44"/>
         </w:rPr>
       </w:pPr>
-      <w:bookmarkStart w:id="77" w:name="_Toc433902239"/>
+      <w:bookmarkStart w:id="76" w:name="_Toc433902239"/>
       <w:r>
         <w:rPr>
           <w:rFonts w:ascii="微软雅黑" w:eastAsia="微软雅黑" w:hAnsi="微软雅黑"/>
@@ -13656,7 +13654,7 @@
           <w:rFonts w:ascii="微软雅黑" w:eastAsia="微软雅黑" w:hAnsi="微软雅黑"/>
         </w:rPr>
       </w:pPr>
-      <w:bookmarkStart w:id="78" w:name="_Toc433984094"/>
+      <w:bookmarkStart w:id="77" w:name="_Toc433984094"/>
       <w:r>
         <w:rPr>
           <w:rFonts w:ascii="微软雅黑" w:eastAsia="微软雅黑" w:hAnsi="微软雅黑" w:hint="eastAsia"/>
@@ -13670,8 +13668,8 @@
         </w:rPr>
         <w:t xml:space="preserve"> Layout</w:t>
       </w:r>
+      <w:bookmarkEnd w:id="76"/>
       <w:bookmarkEnd w:id="77"/>
-      <w:bookmarkEnd w:id="78"/>
     </w:p>
     <w:p>
       <w:pPr>
@@ -13684,16 +13682,16 @@
           <w:rFonts w:ascii="微软雅黑" w:eastAsia="微软雅黑" w:hAnsi="微软雅黑"/>
         </w:rPr>
       </w:pPr>
-      <w:bookmarkStart w:id="79" w:name="_Toc433902240"/>
-      <w:bookmarkStart w:id="80" w:name="_Toc433984095"/>
+      <w:bookmarkStart w:id="78" w:name="_Toc433902240"/>
+      <w:bookmarkStart w:id="79" w:name="_Toc433984095"/>
       <w:r>
         <w:rPr>
           <w:rFonts w:ascii="微软雅黑" w:eastAsia="微软雅黑" w:hAnsi="微软雅黑"/>
         </w:rPr>
         <w:t>Utility</w:t>
       </w:r>
+      <w:bookmarkEnd w:id="78"/>
       <w:bookmarkEnd w:id="79"/>
-      <w:bookmarkEnd w:id="80"/>
     </w:p>
     <w:p>
       <w:pPr>
@@ -13731,16 +13729,16 @@
           <w:rFonts w:ascii="微软雅黑" w:eastAsia="微软雅黑" w:hAnsi="微软雅黑"/>
         </w:rPr>
       </w:pPr>
-      <w:bookmarkStart w:id="81" w:name="_Toc433902241"/>
-      <w:bookmarkStart w:id="82" w:name="_Toc433984096"/>
+      <w:bookmarkStart w:id="80" w:name="_Toc433902241"/>
+      <w:bookmarkStart w:id="81" w:name="_Toc433984096"/>
       <w:r>
         <w:rPr>
           <w:rFonts w:ascii="微软雅黑" w:eastAsia="微软雅黑" w:hAnsi="微软雅黑"/>
         </w:rPr>
         <w:t>Resource Descriptor</w:t>
       </w:r>
+      <w:bookmarkEnd w:id="80"/>
       <w:bookmarkEnd w:id="81"/>
-      <w:bookmarkEnd w:id="82"/>
     </w:p>
     <w:p>
       <w:pPr>
@@ -14742,7 +14740,7 @@
           <w:rFonts w:ascii="微软雅黑" w:eastAsia="微软雅黑" w:hAnsi="微软雅黑"/>
         </w:rPr>
       </w:pPr>
-      <w:bookmarkStart w:id="83" w:name="_Toc433902242"/>
+      <w:bookmarkStart w:id="82" w:name="_Toc433902242"/>
       <w:r>
         <w:rPr>
           <w:rFonts w:ascii="微软雅黑" w:eastAsia="微软雅黑" w:hAnsi="微软雅黑"/>
@@ -14750,7 +14748,7 @@
         <w:lastRenderedPageBreak/>
         <w:t>The WIN64 Resource Descriptor</w:t>
       </w:r>
-      <w:bookmarkEnd w:id="83"/>
+      <w:bookmarkEnd w:id="82"/>
     </w:p>
     <w:p>
       <w:pPr>
@@ -15060,16 +15058,16 @@
           <w:rFonts w:ascii="微软雅黑" w:eastAsia="微软雅黑" w:hAnsi="微软雅黑"/>
         </w:rPr>
       </w:pPr>
-      <w:bookmarkStart w:id="84" w:name="_Toc433902243"/>
-      <w:bookmarkStart w:id="85" w:name="_Toc433984097"/>
+      <w:bookmarkStart w:id="83" w:name="_Toc433902243"/>
+      <w:bookmarkStart w:id="84" w:name="_Toc433984097"/>
       <w:r>
         <w:rPr>
           <w:rFonts w:ascii="微软雅黑" w:eastAsia="微软雅黑" w:hAnsi="微软雅黑"/>
         </w:rPr>
         <w:t>Appraiser</w:t>
       </w:r>
+      <w:bookmarkEnd w:id="83"/>
       <w:bookmarkEnd w:id="84"/>
-      <w:bookmarkEnd w:id="85"/>
     </w:p>
     <w:p>
       <w:pPr>
@@ -15527,6 +15525,20 @@
       </w:r>
     </w:p>
     <w:p>
+      <w:r>
+        <w:t>BWA MEM is used as the appraiser. To make the full use of the process ability of the executor BWA MEM is set to work in multi threads way which take as much threads as the logical processor number minus one.</w:t>
+      </w:r>
+      <w:r>
+        <w:t>(Left one out for the OS</w:t>
+      </w:r>
+      <w:r>
+        <w:t>.</w:t>
+      </w:r>
+      <w:r>
+        <w:t>)</w:t>
+      </w:r>
+    </w:p>
+    <w:p>
       <w:pPr>
         <w:pStyle w:val="2"/>
         <w:numPr>
@@ -15537,8 +15549,8 @@
           <w:rFonts w:ascii="微软雅黑" w:eastAsia="微软雅黑" w:hAnsi="微软雅黑"/>
         </w:rPr>
       </w:pPr>
-      <w:bookmarkStart w:id="86" w:name="_Toc433902244"/>
-      <w:bookmarkStart w:id="87" w:name="_Toc433984098"/>
+      <w:bookmarkStart w:id="85" w:name="_Toc433902244"/>
+      <w:bookmarkStart w:id="86" w:name="_Toc433984098"/>
       <w:r>
         <w:rPr>
           <w:rFonts w:ascii="微软雅黑" w:eastAsia="微软雅黑" w:hAnsi="微软雅黑" w:hint="eastAsia"/>
@@ -15551,8 +15563,8 @@
         </w:rPr>
         <w:t xml:space="preserve"> Handler Layout</w:t>
       </w:r>
+      <w:bookmarkEnd w:id="85"/>
       <w:bookmarkEnd w:id="86"/>
-      <w:bookmarkEnd w:id="87"/>
     </w:p>
     <w:p>
       <w:pPr>
@@ -15565,16 +15577,16 @@
           <w:rFonts w:ascii="微软雅黑" w:eastAsia="微软雅黑" w:hAnsi="微软雅黑"/>
         </w:rPr>
       </w:pPr>
-      <w:bookmarkStart w:id="88" w:name="_Toc433902245"/>
-      <w:bookmarkStart w:id="89" w:name="_Toc433984099"/>
+      <w:bookmarkStart w:id="87" w:name="_Toc433902245"/>
+      <w:bookmarkStart w:id="88" w:name="_Toc433984099"/>
       <w:r>
         <w:rPr>
           <w:rFonts w:ascii="微软雅黑" w:eastAsia="微软雅黑" w:hAnsi="微软雅黑"/>
         </w:rPr>
         <w:t>Task Processing Layout</w:t>
       </w:r>
+      <w:bookmarkEnd w:id="87"/>
       <w:bookmarkEnd w:id="88"/>
-      <w:bookmarkEnd w:id="89"/>
     </w:p>
     <w:p>
       <w:pPr>
@@ -15587,16 +15599,16 @@
           <w:rFonts w:ascii="微软雅黑" w:eastAsia="微软雅黑" w:hAnsi="微软雅黑"/>
         </w:rPr>
       </w:pPr>
-      <w:bookmarkStart w:id="90" w:name="_Toc433902246"/>
-      <w:bookmarkStart w:id="91" w:name="_Toc433984100"/>
+      <w:bookmarkStart w:id="89" w:name="_Toc433902246"/>
+      <w:bookmarkStart w:id="90" w:name="_Toc433984100"/>
       <w:r>
         <w:rPr>
           <w:rFonts w:ascii="微软雅黑" w:eastAsia="微软雅黑" w:hAnsi="微软雅黑"/>
         </w:rPr>
         <w:t>Task Receiving</w:t>
       </w:r>
+      <w:bookmarkEnd w:id="89"/>
       <w:bookmarkEnd w:id="90"/>
-      <w:bookmarkEnd w:id="91"/>
     </w:p>
     <w:p>
       <w:pPr>
@@ -15609,16 +15621,13 @@
           <w:rFonts w:ascii="微软雅黑" w:eastAsia="微软雅黑" w:hAnsi="微软雅黑"/>
         </w:rPr>
       </w:pPr>
-      <w:bookmarkStart w:id="92" w:name="_Toc433902247"/>
-      <w:bookmarkStart w:id="93" w:name="_Toc433984101"/>
-      <w:r>
-        <w:rPr>
-          <w:rFonts w:ascii="微软雅黑" w:eastAsia="微软雅黑" w:hAnsi="微软雅黑"/>
-        </w:rPr>
-        <w:t>Environment Checking</w:t>
-      </w:r>
-      <w:bookmarkEnd w:id="92"/>
-      <w:bookmarkEnd w:id="93"/>
+      <w:bookmarkStart w:id="91" w:name="_GoBack"/>
+      <w:r>
+        <w:rPr>
+          <w:rFonts w:ascii="微软雅黑" w:eastAsia="微软雅黑" w:hAnsi="微软雅黑"/>
+        </w:rPr>
+        <w:t>Executor Status Diagram</w:t>
+      </w:r>
     </w:p>
     <w:p>
       <w:pPr>
@@ -15631,16 +15640,17 @@
           <w:rFonts w:ascii="微软雅黑" w:eastAsia="微软雅黑" w:hAnsi="微软雅黑"/>
         </w:rPr>
       </w:pPr>
-      <w:bookmarkStart w:id="94" w:name="_Toc433902248"/>
-      <w:bookmarkStart w:id="95" w:name="_Toc433984102"/>
-      <w:r>
-        <w:rPr>
-          <w:rFonts w:ascii="微软雅黑" w:eastAsia="微软雅黑" w:hAnsi="微软雅黑"/>
-        </w:rPr>
-        <w:t>Pre-load Data Checking</w:t>
-      </w:r>
-      <w:bookmarkEnd w:id="94"/>
-      <w:bookmarkEnd w:id="95"/>
+      <w:bookmarkStart w:id="92" w:name="_Toc433902247"/>
+      <w:bookmarkStart w:id="93" w:name="_Toc433984101"/>
+      <w:bookmarkEnd w:id="91"/>
+      <w:r>
+        <w:rPr>
+          <w:rFonts w:ascii="微软雅黑" w:eastAsia="微软雅黑" w:hAnsi="微软雅黑"/>
+        </w:rPr>
+        <w:t>Environment Checking</w:t>
+      </w:r>
+      <w:bookmarkEnd w:id="92"/>
+      <w:bookmarkEnd w:id="93"/>
     </w:p>
     <w:p>
       <w:pPr>
@@ -15653,16 +15663,92 @@
           <w:rFonts w:ascii="微软雅黑" w:eastAsia="微软雅黑" w:hAnsi="微软雅黑"/>
         </w:rPr>
       </w:pPr>
-      <w:bookmarkStart w:id="96" w:name="_Toc433902249"/>
-      <w:bookmarkStart w:id="97" w:name="_Toc433984103"/>
-      <w:r>
-        <w:rPr>
-          <w:rFonts w:ascii="微软雅黑" w:eastAsia="微软雅黑" w:hAnsi="微软雅黑"/>
-        </w:rPr>
+      <w:r>
+        <w:rPr>
+          <w:rFonts w:ascii="微软雅黑" w:eastAsia="微软雅黑" w:hAnsi="微软雅黑"/>
+        </w:rPr>
+        <w:t>Data downloading</w:t>
+      </w:r>
+    </w:p>
+    <w:p>
+      <w:r>
+        <w:t>The huge data of bio-information is split into small files by the master before a task is delivered.</w:t>
+      </w:r>
+      <w:r>
+        <w:t xml:space="preserve"> The small files contain n reads with a line number of 4n each, and even if there’s some fragment </w:t>
+      </w:r>
+      <w:r>
+        <w:t>read</w:t>
+      </w:r>
+      <w:r>
+        <w:t xml:space="preserve"> (with some lost information) it comes at the end of the original file and, of course, will be put in the end of last small file. </w:t>
+      </w:r>
+    </w:p>
+    <w:p>
+      <w:r>
+        <w:t xml:space="preserve">A </w:t>
+      </w:r>
+      <w:r>
+        <w:rPr>
+          <w:rFonts w:hint="eastAsia"/>
+        </w:rPr>
+        <w:t>list of the URI</w:t>
+      </w:r>
+      <w:r>
+        <w:t>s</w:t>
+      </w:r>
+      <w:r>
+        <w:rPr>
+          <w:rFonts w:hint="eastAsia"/>
+        </w:rPr>
+        <w:t xml:space="preserve"> </w:t>
+      </w:r>
+      <w:r>
+        <w:t xml:space="preserve">of the small files with an order match the original file </w:t>
+      </w:r>
+      <w:r>
+        <w:rPr>
+          <w:rFonts w:hint="eastAsia"/>
+        </w:rPr>
+        <w:t xml:space="preserve">is </w:t>
+      </w:r>
+      <w:r>
+        <w:t xml:space="preserve">put </w:t>
+      </w:r>
+      <w:r>
+        <w:rPr>
+          <w:rFonts w:hint="eastAsia"/>
+        </w:rPr>
+        <w:t>in the task deliver message.</w:t>
+      </w:r>
+    </w:p>
+    <w:p>
+      <w:r>
+        <w:t>So the first thing in a data prepare phase for the executor is to download the small files and put them together into exactly same huge file as the original one.</w:t>
+      </w:r>
+    </w:p>
+    <w:p>
+      <w:pPr>
+        <w:pStyle w:val="3"/>
+        <w:numPr>
+          <w:ilvl w:val="2"/>
+          <w:numId w:val="1"/>
+        </w:numPr>
+        <w:rPr>
+          <w:rFonts w:ascii="微软雅黑" w:eastAsia="微软雅黑" w:hAnsi="微软雅黑"/>
+        </w:rPr>
+      </w:pPr>
+      <w:bookmarkStart w:id="94" w:name="_Toc433902249"/>
+      <w:bookmarkStart w:id="95" w:name="_Toc433984103"/>
+      <w:r>
+        <w:rPr>
+          <w:rFonts w:ascii="微软雅黑" w:eastAsia="微软雅黑" w:hAnsi="微软雅黑"/>
+        </w:rPr>
+        <w:lastRenderedPageBreak/>
         <w:t>Local Computing</w:t>
       </w:r>
-      <w:bookmarkEnd w:id="96"/>
-      <w:bookmarkEnd w:id="97"/>
+      <w:bookmarkEnd w:id="94"/>
+      <w:bookmarkEnd w:id="95"/>
     </w:p>
     <w:p>
       <w:pPr>
@@ -15729,16 +15815,16 @@
           <w:rFonts w:ascii="微软雅黑" w:eastAsia="微软雅黑" w:hAnsi="微软雅黑"/>
         </w:rPr>
       </w:pPr>
-      <w:bookmarkStart w:id="98" w:name="_Toc433902250"/>
-      <w:bookmarkStart w:id="99" w:name="_Toc433984104"/>
+      <w:bookmarkStart w:id="96" w:name="_Toc433902250"/>
+      <w:bookmarkStart w:id="97" w:name="_Toc433984104"/>
       <w:r>
         <w:rPr>
           <w:rFonts w:ascii="微软雅黑" w:eastAsia="微软雅黑" w:hAnsi="微软雅黑"/>
         </w:rPr>
         <w:t>Local Result Cache</w:t>
       </w:r>
-      <w:bookmarkEnd w:id="98"/>
-      <w:bookmarkEnd w:id="99"/>
+      <w:bookmarkEnd w:id="96"/>
+      <w:bookmarkEnd w:id="97"/>
     </w:p>
     <w:p>
       <w:pPr>
@@ -15751,16 +15837,16 @@
           <w:rFonts w:ascii="微软雅黑" w:eastAsia="微软雅黑" w:hAnsi="微软雅黑"/>
         </w:rPr>
       </w:pPr>
-      <w:bookmarkStart w:id="100" w:name="_Toc433902251"/>
-      <w:bookmarkStart w:id="101" w:name="_Toc433984105"/>
+      <w:bookmarkStart w:id="98" w:name="_Toc433902251"/>
+      <w:bookmarkStart w:id="99" w:name="_Toc433984105"/>
       <w:r>
         <w:rPr>
           <w:rFonts w:ascii="微软雅黑" w:eastAsia="微软雅黑" w:hAnsi="微软雅黑"/>
         </w:rPr>
         <w:t>Reliable Report Delivery</w:t>
       </w:r>
-      <w:bookmarkEnd w:id="100"/>
-      <w:bookmarkEnd w:id="101"/>
+      <w:bookmarkEnd w:id="98"/>
+      <w:bookmarkEnd w:id="99"/>
     </w:p>
     <w:p>
       <w:pPr>
@@ -15773,14 +15859,14 @@
           <w:rFonts w:ascii="微软雅黑" w:eastAsia="微软雅黑" w:hAnsi="微软雅黑"/>
         </w:rPr>
       </w:pPr>
-      <w:bookmarkStart w:id="102" w:name="_Toc433984106"/>
+      <w:bookmarkStart w:id="100" w:name="_Toc433984106"/>
       <w:r>
         <w:rPr>
           <w:rFonts w:ascii="微软雅黑" w:eastAsia="微软雅黑" w:hAnsi="微软雅黑"/>
         </w:rPr>
         <w:t>Exception Processing</w:t>
       </w:r>
-      <w:bookmarkEnd w:id="102"/>
+      <w:bookmarkEnd w:id="100"/>
     </w:p>
     <w:p>
       <w:pPr>
@@ -15809,12 +15895,11 @@
           <w:rFonts w:ascii="微软雅黑" w:eastAsia="微软雅黑" w:hAnsi="微软雅黑"/>
         </w:rPr>
       </w:pPr>
-      <w:bookmarkStart w:id="103" w:name="_Toc433984030"/>
-      <w:r>
-        <w:rPr>
-          <w:rFonts w:ascii="微软雅黑" w:eastAsia="微软雅黑" w:hAnsi="微软雅黑"/>
-        </w:rPr>
-        <w:lastRenderedPageBreak/>
+      <w:bookmarkStart w:id="101" w:name="_Toc433984030"/>
+      <w:r>
+        <w:rPr>
+          <w:rFonts w:ascii="微软雅黑" w:eastAsia="微软雅黑" w:hAnsi="微软雅黑"/>
+        </w:rPr>
         <w:t>Third-part</w:t>
       </w:r>
       <w:r>
@@ -15847,7 +15932,7 @@
         </w:rPr>
         <w:t>rary</w:t>
       </w:r>
-      <w:bookmarkEnd w:id="103"/>
+      <w:bookmarkEnd w:id="101"/>
     </w:p>
     <w:p>
       <w:pPr>
@@ -15867,14 +15952,14 @@
           <w:rFonts w:ascii="微软雅黑" w:eastAsia="微软雅黑" w:hAnsi="微软雅黑"/>
         </w:rPr>
       </w:pPr>
-      <w:bookmarkStart w:id="104" w:name="_Toc433984031"/>
+      <w:bookmarkStart w:id="102" w:name="_Toc433984031"/>
       <w:r>
         <w:rPr>
           <w:rFonts w:ascii="微软雅黑" w:eastAsia="微软雅黑" w:hAnsi="微软雅黑" w:hint="eastAsia"/>
         </w:rPr>
         <w:t>Libuv</w:t>
       </w:r>
-      <w:bookmarkEnd w:id="104"/>
+      <w:bookmarkEnd w:id="102"/>
     </w:p>
     <w:p>
       <w:pPr>
@@ -15900,14 +15985,14 @@
           <w:rFonts w:ascii="微软雅黑" w:eastAsia="微软雅黑" w:hAnsi="微软雅黑"/>
         </w:rPr>
       </w:pPr>
-      <w:bookmarkStart w:id="105" w:name="_Toc433984032"/>
+      <w:bookmarkStart w:id="103" w:name="_Toc433984032"/>
       <w:r>
         <w:rPr>
           <w:rFonts w:ascii="微软雅黑" w:eastAsia="微软雅黑" w:hAnsi="微软雅黑" w:hint="eastAsia"/>
         </w:rPr>
         <w:t>Description</w:t>
       </w:r>
-      <w:bookmarkEnd w:id="105"/>
+      <w:bookmarkEnd w:id="103"/>
     </w:p>
     <w:p>
       <w:pPr>
@@ -15933,14 +16018,14 @@
           <w:rFonts w:ascii="微软雅黑" w:eastAsia="微软雅黑" w:hAnsi="微软雅黑"/>
         </w:rPr>
       </w:pPr>
-      <w:bookmarkStart w:id="106" w:name="_Toc433984033"/>
+      <w:bookmarkStart w:id="104" w:name="_Toc433984033"/>
       <w:r>
         <w:rPr>
           <w:rFonts w:ascii="微软雅黑" w:eastAsia="微软雅黑" w:hAnsi="微软雅黑" w:hint="eastAsia"/>
         </w:rPr>
         <w:t>Usage</w:t>
       </w:r>
-      <w:bookmarkEnd w:id="106"/>
+      <w:bookmarkEnd w:id="104"/>
     </w:p>
     <w:p>
       <w:pPr>
@@ -15960,11 +16045,12 @@
           <w:rFonts w:ascii="微软雅黑" w:eastAsia="微软雅黑" w:hAnsi="微软雅黑"/>
         </w:rPr>
       </w:pPr>
-      <w:bookmarkStart w:id="107" w:name="_Toc433984034"/>
-      <w:r>
-        <w:rPr>
-          <w:rFonts w:ascii="微软雅黑" w:eastAsia="微软雅黑" w:hAnsi="微软雅黑" w:hint="eastAsia"/>
-        </w:rPr>
+      <w:bookmarkStart w:id="105" w:name="_Toc433984034"/>
+      <w:r>
+        <w:rPr>
+          <w:rFonts w:ascii="微软雅黑" w:eastAsia="微软雅黑" w:hAnsi="微软雅黑" w:hint="eastAsia"/>
+        </w:rPr>
+        <w:lastRenderedPageBreak/>
         <w:t>A</w:t>
       </w:r>
       <w:r>
@@ -15973,7 +16059,7 @@
         </w:rPr>
         <w:t>PI</w:t>
       </w:r>
-      <w:bookmarkEnd w:id="107"/>
+      <w:bookmarkEnd w:id="105"/>
     </w:p>
     <w:p>
       <w:pPr>
@@ -16126,7 +16212,6 @@
         <w:rPr>
           <w:rFonts w:ascii="微软雅黑" w:eastAsia="微软雅黑" w:hAnsi="微软雅黑" w:hint="eastAsia"/>
         </w:rPr>
-        <w:lastRenderedPageBreak/>
         <w:t>uv_tcp_connect(</w:t>
       </w:r>
       <w:r>
@@ -16167,14 +16252,14 @@
           <w:rFonts w:ascii="微软雅黑" w:eastAsia="微软雅黑" w:hAnsi="微软雅黑"/>
         </w:rPr>
       </w:pPr>
-      <w:bookmarkStart w:id="108" w:name="_Toc433984035"/>
+      <w:bookmarkStart w:id="106" w:name="_Toc433984035"/>
       <w:r>
         <w:rPr>
           <w:rFonts w:ascii="微软雅黑" w:eastAsia="微软雅黑" w:hAnsi="微软雅黑" w:hint="eastAsia"/>
         </w:rPr>
         <w:t>Json</w:t>
       </w:r>
-      <w:bookmarkEnd w:id="108"/>
+      <w:bookmarkEnd w:id="106"/>
     </w:p>
     <w:p>
       <w:pPr>
@@ -16309,7 +16394,7 @@
             <w:bCs/>
             <w:noProof/>
           </w:rPr>
-          <w:t>5</w:t>
+          <w:t>27</w:t>
         </w:r>
         <w:r>
           <w:rPr>
@@ -18654,6 +18739,7 @@
     <w:rsid w:val="004F4C31"/>
     <w:rsid w:val="005721F9"/>
     <w:rsid w:val="00661C0A"/>
+    <w:rsid w:val="007652D9"/>
     <w:rsid w:val="00922224"/>
     <w:rsid w:val="00AE5D67"/>
     <w:rsid w:val="00D67E87"/>
@@ -19417,7 +19503,7 @@
 </file>
 
 <file path=customXml/itemProps2.xml><?xml version="1.0" encoding="utf-8"?>
-<ds:datastoreItem xmlns:ds="http://schemas.openxmlformats.org/officeDocument/2006/customXml" ds:itemID="{555BFD54-CD94-4EFB-9A06-64100476F658}">
+<ds:datastoreItem xmlns:ds="http://schemas.openxmlformats.org/officeDocument/2006/customXml" ds:itemID="{D9C3A50B-43ED-415A-8DF0-A72960D5230B}">
   <ds:schemaRefs>
     <ds:schemaRef ds:uri="http://schemas.openxmlformats.org/officeDocument/2006/bibliography"/>
   </ds:schemaRefs>

</xml_diff>

<commit_message>
add the states chart of executor
</commit_message>
<xml_diff>
--- a/doc/Maraton Classes Design.docx
+++ b/doc/Maraton Classes Design.docx
@@ -17448,7 +17448,19 @@
         <w:rPr>
           <w:rFonts w:ascii="微软雅黑" w:eastAsia="微软雅黑" w:hAnsi="微软雅黑"/>
         </w:rPr>
-        <w:t>Executor Status Diagram</w:t>
+        <w:t>Executor State</w:t>
+      </w:r>
+      <w:r>
+        <w:rPr>
+          <w:rFonts w:ascii="微软雅黑" w:eastAsia="微软雅黑" w:hAnsi="微软雅黑"/>
+        </w:rPr>
+        <w:t xml:space="preserve">s </w:t>
+      </w:r>
+      <w:r>
+        <w:rPr>
+          <w:rFonts w:ascii="微软雅黑" w:eastAsia="微软雅黑" w:hAnsi="微软雅黑"/>
+        </w:rPr>
+        <w:t>Chart</w:t>
       </w:r>
     </w:p>
     <w:p>
@@ -17470,10 +17482,10 @@
           <w:noProof/>
         </w:rPr>
         <w:drawing>
-          <wp:inline distT="0" distB="0" distL="0" distR="0">
-            <wp:extent cx="4354118" cy="2480751"/>
-            <wp:effectExtent l="0" t="0" r="8890" b="0"/>
-            <wp:docPr id="12" name="图片 12" descr="C:\Users\BigCat\Documents\Tencent Files\332114458\Image\Group\AY5DSFC67(ZVU`RSG%EZCZC.png"/>
+          <wp:inline distT="0" distB="0" distL="0" distR="0" wp14:anchorId="0C870367" wp14:editId="329A4BCD">
+            <wp:extent cx="5274310" cy="2744470"/>
+            <wp:effectExtent l="0" t="0" r="2540" b="0"/>
+            <wp:docPr id="13" name="图片 13"/>
             <wp:cNvGraphicFramePr>
               <a:graphicFrameLocks xmlns:a="http://schemas.openxmlformats.org/drawingml/2006/main" noChangeAspect="1"/>
             </wp:cNvGraphicFramePr>
@@ -17481,36 +17493,23 @@
               <a:graphicData uri="http://schemas.openxmlformats.org/drawingml/2006/picture">
                 <pic:pic xmlns:pic="http://schemas.openxmlformats.org/drawingml/2006/picture">
                   <pic:nvPicPr>
-                    <pic:cNvPr id="0" name="Picture 3" descr="C:\Users\BigCat\Documents\Tencent Files\332114458\Image\Group\AY5DSFC67(ZVU`RSG%EZCZC.png"/>
-                    <pic:cNvPicPr>
-                      <a:picLocks noChangeAspect="1" noChangeArrowheads="1"/>
-                    </pic:cNvPicPr>
+                    <pic:cNvPr id="1" name=""/>
+                    <pic:cNvPicPr/>
                   </pic:nvPicPr>
                   <pic:blipFill>
-                    <a:blip r:embed="rId20">
-                      <a:extLst>
-                        <a:ext uri="{28A0092B-C50C-407E-A947-70E740481C1C}">
-                          <a14:useLocalDpi xmlns:a14="http://schemas.microsoft.com/office/drawing/2010/main" val="0"/>
-                        </a:ext>
-                      </a:extLst>
-                    </a:blip>
-                    <a:srcRect/>
+                    <a:blip r:embed="rId20"/>
                     <a:stretch>
                       <a:fillRect/>
                     </a:stretch>
                   </pic:blipFill>
-                  <pic:spPr bwMode="auto">
+                  <pic:spPr>
                     <a:xfrm>
                       <a:off x="0" y="0"/>
-                      <a:ext cx="4361491" cy="2484952"/>
+                      <a:ext cx="5274310" cy="2744470"/>
                     </a:xfrm>
                     <a:prstGeom prst="rect">
                       <a:avLst/>
                     </a:prstGeom>
-                    <a:noFill/>
-                    <a:ln>
-                      <a:noFill/>
-                    </a:ln>
                   </pic:spPr>
                 </pic:pic>
               </a:graphicData>
@@ -17520,6 +17519,56 @@
       </w:r>
     </w:p>
     <w:p>
+      <w:r>
+        <w:t>An executor can be considered as a FSM</w:t>
+      </w:r>
+      <w:r>
+        <w:t xml:space="preserve"> </w:t>
+      </w:r>
+      <w:r>
+        <w:t>(Finite St</w:t>
+      </w:r>
+      <w:r>
+        <w:t>ate Machine), the whole life cycle of the executor can be illuminated in a states chart.</w:t>
+      </w:r>
+    </w:p>
+    <w:p>
+      <w:r>
+        <w:t>The executor should always try to report the state to the master whenever a change happened or under an order from the master.</w:t>
+      </w:r>
+    </w:p>
+    <w:p>
+      <w:r>
+        <w:t>These states are the states of the executor itself which means the states of a task is not considering in this chart.</w:t>
+      </w:r>
+    </w:p>
+    <w:p>
+      <w:r>
+        <w:t xml:space="preserve">Any type of exception will cause the executor to an error handle hub which will always try to recover the executor to the state of Standby, in most cases this means a drop of task, but there’s one special mechanism called reliable result delivery </w:t>
+      </w:r>
+      <w:r>
+        <w:t>was designed for reduce meaningless data re-processing when the resul</w:t>
+      </w:r>
+      <w:r>
+        <w:t xml:space="preserve">t delivery come to an exception. More details can be found in </w:t>
+      </w:r>
+      <w:r>
+        <w:fldChar w:fldCharType="begin"/>
+      </w:r>
+      <w:r>
+        <w:instrText xml:space="preserve"> REF _Ref434941732 \r \h </w:instrText>
+      </w:r>
+      <w:r>
+        <w:fldChar w:fldCharType="separate"/>
+      </w:r>
+      <w:r>
+        <w:t>7.3.7</w:t>
+      </w:r>
+      <w:r>
+        <w:fldChar w:fldCharType="end"/>
+      </w:r>
+    </w:p>
+    <w:p>
       <w:pPr>
         <w:pStyle w:val="3"/>
         <w:numPr>
@@ -17534,17 +17583,13 @@
         <w:rPr>
           <w:rFonts w:ascii="微软雅黑" w:eastAsia="微软雅黑" w:hAnsi="微软雅黑"/>
         </w:rPr>
+        <w:lastRenderedPageBreak/>
         <w:t>Task Receiving</w:t>
       </w:r>
       <w:bookmarkEnd w:id="89"/>
       <w:bookmarkEnd w:id="90"/>
     </w:p>
     <w:p>
-      <w:pPr>
-        <w:rPr>
-          <w:rFonts w:hint="eastAsia"/>
-        </w:rPr>
-      </w:pPr>
       <w:r>
         <w:t>The task delivering message contains information on a full description of what data to process, which processor should be</w:t>
       </w:r>
@@ -17610,11 +17655,7 @@
         <w:t xml:space="preserve"> sure it has the index and other file</w:t>
       </w:r>
       <w:r>
-        <w:t xml:space="preserve">s need for begin the processor, </w:t>
-      </w:r>
-      <w:r>
-        <w:lastRenderedPageBreak/>
-        <w:t>which means downloading of the processor and making the index file when needed.</w:t>
+        <w:t>s need for begin the processor, which means downloading of the processor and making the index file when needed.</w:t>
       </w:r>
     </w:p>
     <w:p>
@@ -17735,12 +17776,7 @@
     </w:p>
     <w:p>
       <w:r>
-        <w:t>It can be one single phase, or a whole pipe-</w:t>
-      </w:r>
-      <w:bookmarkStart w:id="93" w:name="_GoBack"/>
-      <w:bookmarkEnd w:id="93"/>
-      <w:r>
-        <w:t>line, this is based on what the task is requested.</w:t>
+        <w:t>It can be one single phase, or a whole pipe-line, this is based on what the task is requested.</w:t>
       </w:r>
     </w:p>
     <w:p>
@@ -17799,6 +17835,7 @@
         <w:rPr>
           <w:rFonts w:ascii="微软雅黑" w:eastAsia="微软雅黑" w:hAnsi="微软雅黑"/>
         </w:rPr>
+        <w:lastRenderedPageBreak/>
         <w:t>Faults and Fault-tolerant</w:t>
       </w:r>
     </w:p>
@@ -17813,16 +17850,16 @@
           <w:rFonts w:ascii="微软雅黑" w:eastAsia="微软雅黑" w:hAnsi="微软雅黑"/>
         </w:rPr>
       </w:pPr>
-      <w:bookmarkStart w:id="94" w:name="_Toc433902250"/>
-      <w:bookmarkStart w:id="95" w:name="_Toc433984104"/>
+      <w:bookmarkStart w:id="93" w:name="_Toc433902250"/>
+      <w:bookmarkStart w:id="94" w:name="_Toc433984104"/>
       <w:r>
         <w:rPr>
           <w:rFonts w:ascii="微软雅黑" w:eastAsia="微软雅黑" w:hAnsi="微软雅黑"/>
         </w:rPr>
         <w:t>Local Result Cache</w:t>
       </w:r>
+      <w:bookmarkEnd w:id="93"/>
       <w:bookmarkEnd w:id="94"/>
-      <w:bookmarkEnd w:id="95"/>
     </w:p>
     <w:p>
       <w:pPr>
@@ -17835,16 +17872,36 @@
           <w:rFonts w:ascii="微软雅黑" w:eastAsia="微软雅黑" w:hAnsi="微软雅黑"/>
         </w:rPr>
       </w:pPr>
-      <w:bookmarkStart w:id="96" w:name="_Toc433902251"/>
-      <w:bookmarkStart w:id="97" w:name="_Toc433984105"/>
-      <w:r>
-        <w:rPr>
-          <w:rFonts w:ascii="微软雅黑" w:eastAsia="微软雅黑" w:hAnsi="微软雅黑"/>
-        </w:rPr>
-        <w:t>Reliable Report Delivery</w:t>
-      </w:r>
+      <w:bookmarkStart w:id="95" w:name="_Toc433902251"/>
+      <w:bookmarkStart w:id="96" w:name="_Toc433984105"/>
+      <w:bookmarkStart w:id="97" w:name="_Ref434941705"/>
+      <w:bookmarkStart w:id="98" w:name="_Ref434941707"/>
+      <w:bookmarkStart w:id="99" w:name="_Ref434941723"/>
+      <w:bookmarkStart w:id="100" w:name="_Ref434941732"/>
+      <w:r>
+        <w:rPr>
+          <w:rFonts w:ascii="微软雅黑" w:eastAsia="微软雅黑" w:hAnsi="微软雅黑"/>
+        </w:rPr>
+        <w:t>Reliable Re</w:t>
+      </w:r>
+      <w:r>
+        <w:rPr>
+          <w:rFonts w:ascii="微软雅黑" w:eastAsia="微软雅黑" w:hAnsi="微软雅黑"/>
+        </w:rPr>
+        <w:t>sult</w:t>
+      </w:r>
+      <w:r>
+        <w:rPr>
+          <w:rFonts w:ascii="微软雅黑" w:eastAsia="微软雅黑" w:hAnsi="微软雅黑"/>
+        </w:rPr>
+        <w:t xml:space="preserve"> Delivery</w:t>
+      </w:r>
+      <w:bookmarkEnd w:id="95"/>
       <w:bookmarkEnd w:id="96"/>
       <w:bookmarkEnd w:id="97"/>
+      <w:bookmarkEnd w:id="98"/>
+      <w:bookmarkEnd w:id="99"/>
+      <w:bookmarkEnd w:id="100"/>
     </w:p>
     <w:p>
       <w:pPr>
@@ -17857,21 +17914,44 @@
           <w:rFonts w:ascii="微软雅黑" w:eastAsia="微软雅黑" w:hAnsi="微软雅黑"/>
         </w:rPr>
       </w:pPr>
-      <w:bookmarkStart w:id="98" w:name="_Toc433984106"/>
+      <w:bookmarkStart w:id="101" w:name="_Toc433984106"/>
       <w:r>
         <w:rPr>
           <w:rFonts w:ascii="微软雅黑" w:eastAsia="微软雅黑" w:hAnsi="微软雅黑"/>
         </w:rPr>
         <w:t>Exception Processing</w:t>
       </w:r>
-      <w:bookmarkEnd w:id="98"/>
-    </w:p>
-    <w:p>
-      <w:pPr>
-        <w:rPr>
-          <w:rFonts w:ascii="微软雅黑" w:eastAsia="微软雅黑" w:hAnsi="微软雅黑"/>
-        </w:rPr>
-      </w:pPr>
+      <w:bookmarkEnd w:id="101"/>
+    </w:p>
+    <w:p>
+      <w:pPr>
+        <w:pStyle w:val="3"/>
+        <w:numPr>
+          <w:ilvl w:val="2"/>
+          <w:numId w:val="1"/>
+        </w:numPr>
+        <w:rPr>
+          <w:rFonts w:ascii="微软雅黑" w:eastAsia="微软雅黑" w:hAnsi="微软雅黑"/>
+        </w:rPr>
+      </w:pPr>
+      <w:r>
+        <w:rPr>
+          <w:rFonts w:ascii="微软雅黑" w:eastAsia="微软雅黑" w:hAnsi="微软雅黑"/>
+        </w:rPr>
+        <w:t xml:space="preserve">Error </w:t>
+      </w:r>
+      <w:r>
+        <w:rPr>
+          <w:rFonts w:ascii="微软雅黑" w:eastAsia="微软雅黑" w:hAnsi="微软雅黑"/>
+        </w:rPr>
+        <w:t>Handler H</w:t>
+      </w:r>
+      <w:r>
+        <w:rPr>
+          <w:rFonts w:ascii="微软雅黑" w:eastAsia="微软雅黑" w:hAnsi="微软雅黑"/>
+        </w:rPr>
+        <w:t>ub</w:t>
+      </w:r>
     </w:p>
     <w:p>
       <w:pPr>
@@ -17881,6 +17961,8 @@
           <w:rFonts w:ascii="微软雅黑" w:eastAsia="微软雅黑" w:hAnsi="微软雅黑"/>
         </w:rPr>
       </w:pPr>
+      <w:bookmarkStart w:id="102" w:name="_GoBack"/>
+      <w:bookmarkEnd w:id="102"/>
     </w:p>
     <w:p>
       <w:pPr>
@@ -17893,12 +17975,11 @@
           <w:rFonts w:ascii="微软雅黑" w:eastAsia="微软雅黑" w:hAnsi="微软雅黑"/>
         </w:rPr>
       </w:pPr>
-      <w:bookmarkStart w:id="99" w:name="_Toc433984030"/>
-      <w:r>
-        <w:rPr>
-          <w:rFonts w:ascii="微软雅黑" w:eastAsia="微软雅黑" w:hAnsi="微软雅黑"/>
-        </w:rPr>
-        <w:lastRenderedPageBreak/>
+      <w:bookmarkStart w:id="103" w:name="_Toc433984030"/>
+      <w:r>
+        <w:rPr>
+          <w:rFonts w:ascii="微软雅黑" w:eastAsia="微软雅黑" w:hAnsi="微软雅黑"/>
+        </w:rPr>
         <w:t>Third-part</w:t>
       </w:r>
       <w:r>
@@ -17931,7 +18012,7 @@
         </w:rPr>
         <w:t>rary</w:t>
       </w:r>
-      <w:bookmarkEnd w:id="99"/>
+      <w:bookmarkEnd w:id="103"/>
     </w:p>
     <w:p>
       <w:pPr>
@@ -17951,7 +18032,7 @@
           <w:rFonts w:ascii="微软雅黑" w:eastAsia="微软雅黑" w:hAnsi="微软雅黑"/>
         </w:rPr>
       </w:pPr>
-      <w:bookmarkStart w:id="100" w:name="_Toc433984031"/>
+      <w:bookmarkStart w:id="104" w:name="_Toc433984031"/>
       <w:proofErr w:type="spellStart"/>
       <w:r>
         <w:rPr>
@@ -17959,7 +18040,7 @@
         </w:rPr>
         <w:t>Libuv</w:t>
       </w:r>
-      <w:bookmarkEnd w:id="100"/>
+      <w:bookmarkEnd w:id="104"/>
       <w:proofErr w:type="spellEnd"/>
     </w:p>
     <w:p>
@@ -17986,14 +18067,14 @@
           <w:rFonts w:ascii="微软雅黑" w:eastAsia="微软雅黑" w:hAnsi="微软雅黑"/>
         </w:rPr>
       </w:pPr>
-      <w:bookmarkStart w:id="101" w:name="_Toc433984032"/>
+      <w:bookmarkStart w:id="105" w:name="_Toc433984032"/>
       <w:r>
         <w:rPr>
           <w:rFonts w:ascii="微软雅黑" w:eastAsia="微软雅黑" w:hAnsi="微软雅黑" w:hint="eastAsia"/>
         </w:rPr>
         <w:t>Description</w:t>
       </w:r>
-      <w:bookmarkEnd w:id="101"/>
+      <w:bookmarkEnd w:id="105"/>
     </w:p>
     <w:p>
       <w:pPr>
@@ -18027,14 +18108,14 @@
           <w:rFonts w:ascii="微软雅黑" w:eastAsia="微软雅黑" w:hAnsi="微软雅黑"/>
         </w:rPr>
       </w:pPr>
-      <w:bookmarkStart w:id="102" w:name="_Toc433984033"/>
+      <w:bookmarkStart w:id="106" w:name="_Toc433984033"/>
       <w:r>
         <w:rPr>
           <w:rFonts w:ascii="微软雅黑" w:eastAsia="微软雅黑" w:hAnsi="微软雅黑" w:hint="eastAsia"/>
         </w:rPr>
         <w:t>Usage</w:t>
       </w:r>
-      <w:bookmarkEnd w:id="102"/>
+      <w:bookmarkEnd w:id="106"/>
     </w:p>
     <w:p>
       <w:pPr>
@@ -18054,7 +18135,7 @@
           <w:rFonts w:ascii="微软雅黑" w:eastAsia="微软雅黑" w:hAnsi="微软雅黑"/>
         </w:rPr>
       </w:pPr>
-      <w:bookmarkStart w:id="103" w:name="_Toc433984034"/>
+      <w:bookmarkStart w:id="107" w:name="_Toc433984034"/>
       <w:r>
         <w:rPr>
           <w:rFonts w:ascii="微软雅黑" w:eastAsia="微软雅黑" w:hAnsi="微软雅黑" w:hint="eastAsia"/>
@@ -18067,7 +18148,7 @@
         </w:rPr>
         <w:t>PI</w:t>
       </w:r>
-      <w:bookmarkEnd w:id="103"/>
+      <w:bookmarkEnd w:id="107"/>
     </w:p>
     <w:p>
       <w:pPr>
@@ -18092,6 +18173,7 @@
         <w:rPr>
           <w:rFonts w:ascii="微软雅黑" w:eastAsia="微软雅黑" w:hAnsi="微软雅黑"/>
         </w:rPr>
+        <w:lastRenderedPageBreak/>
         <w:t>uv_tcp_</w:t>
       </w:r>
       <w:proofErr w:type="gramStart"/>
@@ -18387,7 +18469,6 @@
         <w:rPr>
           <w:rFonts w:ascii="微软雅黑" w:eastAsia="微软雅黑" w:hAnsi="微软雅黑" w:hint="eastAsia"/>
         </w:rPr>
-        <w:lastRenderedPageBreak/>
         <w:t>uv_tcp_</w:t>
       </w:r>
       <w:proofErr w:type="gramStart"/>
@@ -18507,7 +18588,7 @@
           <w:rFonts w:ascii="微软雅黑" w:eastAsia="微软雅黑" w:hAnsi="微软雅黑"/>
         </w:rPr>
       </w:pPr>
-      <w:bookmarkStart w:id="104" w:name="_Toc433984035"/>
+      <w:bookmarkStart w:id="108" w:name="_Toc433984035"/>
       <w:proofErr w:type="spellStart"/>
       <w:r>
         <w:rPr>
@@ -18515,7 +18596,7 @@
         </w:rPr>
         <w:t>Json</w:t>
       </w:r>
-      <w:bookmarkEnd w:id="104"/>
+      <w:bookmarkEnd w:id="108"/>
       <w:proofErr w:type="spellEnd"/>
     </w:p>
     <w:p>
@@ -21017,6 +21098,7 @@
     <w:rsid w:val="00922224"/>
     <w:rsid w:val="00A77B37"/>
     <w:rsid w:val="00AE5D67"/>
+    <w:rsid w:val="00BE655A"/>
     <w:rsid w:val="00D67E87"/>
     <w:rsid w:val="00DB2505"/>
     <w:rsid w:val="00DB69F1"/>
@@ -21778,7 +21860,7 @@
 </file>
 
 <file path=customXml/itemProps2.xml><?xml version="1.0" encoding="utf-8"?>
-<ds:datastoreItem xmlns:ds="http://schemas.openxmlformats.org/officeDocument/2006/customXml" ds:itemID="{1B98A173-C704-47BF-A35F-EDDBC5444386}">
+<ds:datastoreItem xmlns:ds="http://schemas.openxmlformats.org/officeDocument/2006/customXml" ds:itemID="{524F12E2-B7FE-409D-AC42-6B303CB0C240}">
   <ds:schemaRefs>
     <ds:schemaRef ds:uri="http://schemas.openxmlformats.org/officeDocument/2006/bibliography"/>
   </ds:schemaRefs>

</xml_diff>